<commit_message>
Finalize the final report
</commit_message>
<xml_diff>
--- a/docs/Efficient_Barcode_Detection_and_Decoding_Using_Digital_Image_Processing_Techniques.docx
+++ b/docs/Efficient_Barcode_Detection_and_Decoding_Using_Digital_Image_Processing_Techniques.docx
@@ -194,7 +194,7 @@
           <w:sz w:val="18"/>
           <w:szCs w:val="18"/>
         </w:rPr>
-        <w:t xml:space="preserve">This project presents a robust pipeline for barcode detection and decoding using digital image processing techniques. The proposed system leverages OpenCV for preprocessing and </w:t>
+        <w:t xml:space="preserve">This paper presents a robust pipeline for barcode detection and decoding leveraging digital image processing techniques. The proposed system utilizes OpenCV for preprocessing and </w:t>
       </w:r>
       <w:proofErr w:type="spellStart"/>
       <w:r>
@@ -212,7 +212,7 @@
           <w:sz w:val="18"/>
           <w:szCs w:val="18"/>
         </w:rPr>
-        <w:t xml:space="preserve"> for decoding, efficiently detecting barcodes in raw images, isolating them, and extracting the encoded data. The pipeline involves preprocessing to enhance barcode visibility, detection through contour analysis, and decoding using barcode standards like EAN-13 and QR codes. The system achieved high detection accuracy but faced challenges in decoding blurred, rotated, or low-resolution barcodes. This paper discusses </w:t>
+        <w:t xml:space="preserve"> for decoding, addressing challenges like noisy, </w:t>
       </w:r>
       <w:proofErr w:type="gramStart"/>
       <w:r>
@@ -221,7 +221,7 @@
           <w:sz w:val="18"/>
           <w:szCs w:val="18"/>
         </w:rPr>
-        <w:t>the methodology</w:t>
+        <w:t>rotated</w:t>
       </w:r>
       <w:proofErr w:type="gramEnd"/>
       <w:r>
@@ -230,7 +230,15 @@
           <w:sz w:val="18"/>
           <w:szCs w:val="18"/>
         </w:rPr>
-        <w:t>, results, challenges, and potential improvements, highlighting the system's applicability in inventory management, retail, and logistics automation.</w:t>
+        <w:t>, and low-resolution barcodes. By integrating grayscale conversion, gradient analysis, and morphological operations, the pipeline ensures accurate barcode isolation and decoding of multiple formats, including EAN-13 and QR codes. While achieving high detection accuracy, limitations in decoding blurred and partially visible barcodes highlight areas for future improvement. This work demonstrates the system's potential in inventory management, retail, and logistics automation</w:t>
+      </w:r>
+      <w:r>
+        <w:rPr>
+          <w:b/>
+          <w:sz w:val="18"/>
+          <w:szCs w:val="18"/>
+        </w:rPr>
+        <w:t>.</w:t>
       </w:r>
     </w:p>
     <w:p>
@@ -276,9 +284,6 @@
         <w:t>—</w:t>
       </w:r>
       <w:r>
-        <w:t xml:space="preserve"> </w:t>
-      </w:r>
-      <w:r>
         <w:rPr>
           <w:b/>
           <w:sz w:val="18"/>
@@ -361,7 +366,10 @@
         <w:jc w:val="both"/>
       </w:pPr>
       <w:r>
-        <w:t>arcodes are ubiquitous in modern industries, playing a pivotal role in product identification, inventory management, logistics, and retail operations. Their ability to store data in a compact format has made them essential for automation in diverse domains. Despite their widespread use, detecting and decoding barcodes from images remains a challenging task, especially in scenarios involving poor lighting, noise, or non-standard orientations. This project aims to address these challenges through a robust pipeline for barcode detection and decoding, utilizing techniques from digital image processing (DIP).</w:t>
+        <w:t>arcodes play a critical role in modern industries, enabling automation in retail, logistics, and inventory management through efficient product identification. Despite their ubiquity, detecting and decoding barcodes from images presents challenges in real-world scenarios, such as poor lighting, noise, non-standard orientations, and low image quality</w:t>
+      </w:r>
+      <w:r>
+        <w:t>.</w:t>
       </w:r>
     </w:p>
     <w:p>
@@ -377,68 +385,25 @@
         <w:spacing w:line="252" w:lineRule="auto"/>
         <w:ind w:firstLine="142"/>
         <w:jc w:val="both"/>
-      </w:pPr>
-      <w:r>
-        <w:t xml:space="preserve">The primary objective of this project is to implement a system that preprocesses raw images, detects barcodes with high accuracy, and decodes their data efficiently. Leveraging tools such as OpenCV and </w:t>
-      </w:r>
-      <w:proofErr w:type="spellStart"/>
-      <w:r>
-        <w:t>Pyzbar</w:t>
-      </w:r>
-      <w:proofErr w:type="spellEnd"/>
-      <w:r>
-        <w:t xml:space="preserve">, the pipeline processes images through stages of grayscale conversion, gradient analysis, and morphological operations to isolate barcode regions for detection and decoding. The system is designed to support multiple barcode formats and is capable of handling real-world conditions, as tested on a diverse </w:t>
-      </w:r>
-      <w:proofErr w:type="spellStart"/>
-      <w:r>
-        <w:t>datasetontributions</w:t>
-      </w:r>
-      <w:proofErr w:type="spellEnd"/>
-      <w:r>
-        <w:t xml:space="preserve"> </w:t>
-      </w:r>
-      <w:proofErr w:type="gramStart"/>
-      <w:r>
-        <w:t>The</w:t>
-      </w:r>
-      <w:proofErr w:type="gramEnd"/>
-      <w:r>
-        <w:t xml:space="preserve"> contributions of this project can be summarized as:</w:t>
-      </w:r>
-    </w:p>
-    <w:p>
-      <w:pPr>
-        <w:pStyle w:val="ListParagraph"/>
-        <w:widowControl w:val="0"/>
-        <w:numPr>
-          <w:ilvl w:val="0"/>
-          <w:numId w:val="25"/>
-        </w:numPr>
-        <w:pBdr>
-          <w:top w:val="nil"/>
-          <w:left w:val="nil"/>
-          <w:bottom w:val="nil"/>
-          <w:right w:val="nil"/>
-          <w:between w:val="nil"/>
-        </w:pBdr>
-        <w:spacing w:line="252" w:lineRule="auto"/>
-        <w:ind w:left="284" w:hanging="142"/>
-        <w:jc w:val="both"/>
-      </w:pPr>
-      <w:r>
         <w:rPr>
           <w:b/>
           <w:bCs/>
         </w:rPr>
-        <w:t>Efficient Preprocessing</w:t>
-      </w:r>
-      <w:r>
-        <w:t>: The implementation of preprocessing techniques to enhance barcode visibility through grayscale conversion, gradient computation, and morphological transformations (Appendix A).</w:t>
-      </w:r>
-    </w:p>
-    <w:p>
-      <w:pPr>
-        <w:pStyle w:val="ListParagraph"/>
+      </w:pPr>
+      <w:r>
+        <w:t xml:space="preserve">This project addresses these challenges by implementing a robust pipeline that preprocesses raw images, detects barcodes with high accuracy, and decodes their data. The system leverages digital image processing techniques and integrates OpenCV and </w:t>
+      </w:r>
+      <w:proofErr w:type="spellStart"/>
+      <w:r>
+        <w:t>Pyzbar</w:t>
+      </w:r>
+      <w:proofErr w:type="spellEnd"/>
+      <w:r>
+        <w:t xml:space="preserve"> to support multiple barcode formats, such as EAN-13 and QR codes.</w:t>
+      </w:r>
+    </w:p>
+    <w:p>
+      <w:pPr>
         <w:widowControl w:val="0"/>
         <w:pBdr>
           <w:top w:val="nil"/>
@@ -448,109 +413,11 @@
           <w:between w:val="nil"/>
         </w:pBdr>
         <w:spacing w:line="252" w:lineRule="auto"/>
-        <w:ind w:left="284"/>
+        <w:ind w:firstLine="142"/>
         <w:jc w:val="both"/>
       </w:pPr>
-    </w:p>
-    <w:p>
-      <w:pPr>
-        <w:pStyle w:val="ListParagraph"/>
-        <w:widowControl w:val="0"/>
-        <w:numPr>
-          <w:ilvl w:val="0"/>
-          <w:numId w:val="25"/>
-        </w:numPr>
-        <w:pBdr>
-          <w:top w:val="nil"/>
-          <w:left w:val="nil"/>
-          <w:bottom w:val="nil"/>
-          <w:right w:val="nil"/>
-          <w:between w:val="nil"/>
-        </w:pBdr>
-        <w:spacing w:line="252" w:lineRule="auto"/>
-        <w:ind w:left="284" w:hanging="142"/>
-        <w:jc w:val="both"/>
-      </w:pPr>
-      <w:r>
-        <w:rPr>
-          <w:b/>
-          <w:bCs/>
-        </w:rPr>
-        <w:t>Robust Detection</w:t>
-      </w:r>
-      <w:r>
-        <w:t xml:space="preserve">: A contour-based approach for detecting </w:t>
-      </w:r>
-      <w:r>
-        <w:t>barcodes, even in noisy or low-contrast images (Appendix B).</w:t>
-      </w:r>
-    </w:p>
-    <w:p>
-      <w:pPr>
-        <w:pStyle w:val="ListParagraph"/>
-        <w:widowControl w:val="0"/>
-        <w:numPr>
-          <w:ilvl w:val="0"/>
-          <w:numId w:val="25"/>
-        </w:numPr>
-        <w:pBdr>
-          <w:top w:val="nil"/>
-          <w:left w:val="nil"/>
-          <w:bottom w:val="nil"/>
-          <w:right w:val="nil"/>
-          <w:between w:val="nil"/>
-        </w:pBdr>
-        <w:spacing w:line="252" w:lineRule="auto"/>
-        <w:ind w:left="284" w:hanging="142"/>
-        <w:jc w:val="both"/>
-      </w:pPr>
-      <w:r>
-        <w:rPr>
-          <w:b/>
-          <w:bCs/>
-        </w:rPr>
-        <w:t>Decoding Versatility</w:t>
-      </w:r>
-      <w:r>
-        <w:t xml:space="preserve">: Integration of </w:t>
-      </w:r>
-      <w:proofErr w:type="spellStart"/>
-      <w:r>
-        <w:t>Pyzbar</w:t>
-      </w:r>
-      <w:proofErr w:type="spellEnd"/>
-      <w:r>
-        <w:t xml:space="preserve"> for decoding multiple barcode formats, supporting industry standards like EAN-13, QR codes, and CODE128 (Appendix C).</w:t>
-      </w:r>
-    </w:p>
-    <w:p>
-      <w:pPr>
-        <w:pStyle w:val="ListParagraph"/>
-        <w:widowControl w:val="0"/>
-        <w:numPr>
-          <w:ilvl w:val="0"/>
-          <w:numId w:val="25"/>
-        </w:numPr>
-        <w:pBdr>
-          <w:top w:val="nil"/>
-          <w:left w:val="nil"/>
-          <w:bottom w:val="nil"/>
-          <w:right w:val="nil"/>
-          <w:between w:val="nil"/>
-        </w:pBdr>
-        <w:spacing w:line="252" w:lineRule="auto"/>
-        <w:ind w:left="284" w:hanging="142"/>
-        <w:jc w:val="both"/>
-      </w:pPr>
-      <w:r>
-        <w:rPr>
-          <w:b/>
-          <w:bCs/>
-        </w:rPr>
-        <w:t>Pipeline Integration</w:t>
-      </w:r>
-      <w:r>
-        <w:t>: A complete workflow combining preprocessing, detection, and decoding into a seamless pipeline, facilitating batch processing of images (Appendix D).</w:t>
+      <w:r>
+        <w:t>The objective of this work is to develop an efficient and scalable solution that can handle diverse conditions while maintaining high detection accuracy. This paper outlines the pipeline's design, evaluates its performance, and discusses potential improvements to address decoding limitations in complex scenarios.</w:t>
       </w:r>
     </w:p>
     <w:p>
@@ -570,7 +437,10 @@
         <w:ind w:firstLine="142"/>
       </w:pPr>
       <w:r>
-        <w:t>The barcode detection and decoding pipeline is divided into several stages, each designed to handle specific aspects of the problem. This section outlines the key components of the methodology, providing an overview of the steps, tools, and techniques employed.</w:t>
+        <w:t>The barcode detection and decoding pipeline is structured into multiple stages, each addressing specific challenges in processing images for barcode identification and data extraction. This section provides an overview of the methodology, detailing the steps, tools, and techniques used</w:t>
+      </w:r>
+      <w:r>
+        <w:t>.</w:t>
       </w:r>
     </w:p>
     <w:p>
@@ -582,10 +452,7 @@
         </w:numPr>
       </w:pPr>
       <w:r>
-        <w:t xml:space="preserve">A. </w:t>
-      </w:r>
-      <w:r>
-        <w:t>Pipeline Overview</w:t>
+        <w:t>A. Pipeline Overview</w:t>
       </w:r>
     </w:p>
     <w:p>
@@ -593,10 +460,7 @@
         <w:ind w:firstLine="142"/>
       </w:pPr>
       <w:r>
-        <w:t xml:space="preserve">   </w:t>
-      </w:r>
-      <w:r>
-        <w:t>The proposed pipeline processes images through the following stages:</w:t>
+        <w:t xml:space="preserve">   The proposed pipeline processes images through the following stages:</w:t>
       </w:r>
     </w:p>
     <w:p>
@@ -625,16 +489,14 @@
           <w:i w:val="0"/>
           <w:iCs w:val="0"/>
         </w:rPr>
-        <w:t>: Input images containing barcodes are collected from the Kaggle dataset [3]. These images vary in quality, orientation, and barcode types, providing a diverse set of testing scenarios.</w:t>
-      </w:r>
-      <w:r>
-        <w:rPr>
-          <w:b/>
-          <w:bCs/>
+        <w:t xml:space="preserve">: </w:t>
+      </w:r>
+      <w:r>
+        <w:rPr>
           <w:i w:val="0"/>
           <w:iCs w:val="0"/>
         </w:rPr>
-        <w:t xml:space="preserve"> </w:t>
+        <w:t>Images containing barcodes are sourced from the Kaggle dataset [3], which offers a variety of barcode types under different conditions such as varying resolutions, orientations, and quality.</w:t>
       </w:r>
     </w:p>
     <w:p>
@@ -861,81 +723,6 @@
     </w:p>
     <w:p>
       <w:pPr>
-        <w:ind w:firstLine="142"/>
-      </w:pPr>
-    </w:p>
-    <w:p>
-      <w:pPr>
-        <w:pStyle w:val="Heading2"/>
-        <w:numPr>
-          <w:ilvl w:val="0"/>
-          <w:numId w:val="0"/>
-        </w:numPr>
-      </w:pPr>
-      <w:r>
-        <w:lastRenderedPageBreak/>
-        <w:t>B</w:t>
-      </w:r>
-      <w:r>
-        <w:t>.</w:t>
-      </w:r>
-      <w:r>
-        <w:t xml:space="preserve"> Tools and Libraries</w:t>
-      </w:r>
-    </w:p>
-    <w:p>
-      <w:pPr>
-        <w:numPr>
-          <w:ilvl w:val="0"/>
-          <w:numId w:val="17"/>
-        </w:numPr>
-      </w:pPr>
-      <w:r>
-        <w:rPr>
-          <w:b/>
-          <w:bCs/>
-        </w:rPr>
-        <w:t>OpenCV</w:t>
-      </w:r>
-      <w:r>
-        <w:t>: Used for image preprocessing and contour detection.</w:t>
-      </w:r>
-    </w:p>
-    <w:p>
-      <w:pPr>
-        <w:numPr>
-          <w:ilvl w:val="0"/>
-          <w:numId w:val="17"/>
-        </w:numPr>
-      </w:pPr>
-      <w:proofErr w:type="spellStart"/>
-      <w:r>
-        <w:rPr>
-          <w:b/>
-          <w:bCs/>
-        </w:rPr>
-        <w:t>Pyzbar</w:t>
-      </w:r>
-      <w:proofErr w:type="spellEnd"/>
-      <w:r>
-        <w:t>: Utilized for decoding barcodes in various formats.</w:t>
-      </w:r>
-    </w:p>
-    <w:p>
-      <w:r>
-        <w:rPr>
-          <w:b/>
-          <w:bCs/>
-        </w:rPr>
-        <w:t>NumPy</w:t>
-      </w:r>
-      <w:r>
-        <w:t>: Used for efficient image array operations.</w:t>
-      </w:r>
-    </w:p>
-    <w:p/>
-    <w:p>
-      <w:pPr>
         <w:pStyle w:val="Heading2"/>
         <w:numPr>
           <w:ilvl w:val="0"/>
@@ -1080,7 +867,7 @@
         <w:t xml:space="preserve"> </w:t>
       </w:r>
       <w:r>
-        <w:t xml:space="preserve">Preprocessing is performed by the </w:t>
+        <w:t xml:space="preserve">Preprocessing is carried out by the </w:t>
       </w:r>
       <w:proofErr w:type="spellStart"/>
       <w:r>
@@ -1088,7 +875,7 @@
       </w:r>
       <w:proofErr w:type="spellEnd"/>
       <w:r>
-        <w:t xml:space="preserve"> function, which converts images to grayscale, computes gradients, and applies morphological transformations to enhance barcode visibility. See Appendix A for implementation details.</w:t>
+        <w:t xml:space="preserve"> function. It includes steps like grayscale conversion, gradient filtering, and morphological transformations, improving barcode clarity (Appendix A).</w:t>
       </w:r>
     </w:p>
     <w:p>
@@ -1105,6 +892,7 @@
           <w:b/>
           <w:bCs/>
         </w:rPr>
+        <w:lastRenderedPageBreak/>
         <w:t>Detection</w:t>
       </w:r>
       <w:r>
@@ -1114,7 +902,7 @@
         <w:t xml:space="preserve"> </w:t>
       </w:r>
       <w:r>
-        <w:t xml:space="preserve">Barcode detection is handled by the </w:t>
+        <w:t xml:space="preserve">The </w:t>
       </w:r>
       <w:proofErr w:type="spellStart"/>
       <w:r>
@@ -1122,46 +910,7 @@
       </w:r>
       <w:proofErr w:type="spellEnd"/>
       <w:r>
-        <w:t xml:space="preserve"> function, which identifies the largest contour and draws a rotated bounding box around the detected barcode. See Appendix B for the detection algorithm.</w:t>
-      </w:r>
-    </w:p>
-    <w:p>
-      <w:pPr>
-        <w:pStyle w:val="ListParagraph"/>
-        <w:numPr>
-          <w:ilvl w:val="0"/>
-          <w:numId w:val="34"/>
-        </w:numPr>
-        <w:ind w:left="851" w:hanging="142"/>
-      </w:pPr>
-      <w:r>
-        <w:t>The raw input image.</w:t>
-      </w:r>
-    </w:p>
-    <w:p>
-      <w:pPr>
-        <w:pStyle w:val="ListParagraph"/>
-        <w:numPr>
-          <w:ilvl w:val="0"/>
-          <w:numId w:val="34"/>
-        </w:numPr>
-        <w:ind w:left="851" w:hanging="142"/>
-      </w:pPr>
-      <w:r>
-        <w:t>The preprocessed image highlighting vertical structures.</w:t>
-      </w:r>
-    </w:p>
-    <w:p>
-      <w:pPr>
-        <w:pStyle w:val="ListParagraph"/>
-        <w:numPr>
-          <w:ilvl w:val="0"/>
-          <w:numId w:val="34"/>
-        </w:numPr>
-        <w:ind w:left="851" w:hanging="142"/>
-      </w:pPr>
-      <w:r>
-        <w:t>The detected barcode with a bounding box.</w:t>
+        <w:t xml:space="preserve"> function identifies contours and isolates the barcode using bounding box techniques (Appendix B).</w:t>
       </w:r>
     </w:p>
     <w:p>
@@ -1187,23 +936,23 @@
         <w:t xml:space="preserve"> </w:t>
       </w:r>
       <w:r>
-        <w:t xml:space="preserve">The </w:t>
+        <w:t xml:space="preserve">Barcode data and type are extracted from the cropped regions using </w:t>
       </w:r>
       <w:proofErr w:type="spellStart"/>
       <w:r>
+        <w:t>Pyzbar</w:t>
+      </w:r>
+      <w:proofErr w:type="spellEnd"/>
+      <w:r>
+        <w:t xml:space="preserve"> through the </w:t>
+      </w:r>
+      <w:proofErr w:type="spellStart"/>
+      <w:r>
         <w:t>decode_barcode</w:t>
       </w:r>
       <w:proofErr w:type="spellEnd"/>
       <w:r>
-        <w:t xml:space="preserve"> function uses </w:t>
-      </w:r>
-      <w:proofErr w:type="spellStart"/>
-      <w:r>
-        <w:t>Pyzbar</w:t>
-      </w:r>
-      <w:proofErr w:type="spellEnd"/>
-      <w:r>
-        <w:t xml:space="preserve"> to extract barcode data and type from the cropped barcode regions. This step ensures compatibility with multiple barcode formats. See Appendix C for decoding logic.</w:t>
+        <w:t xml:space="preserve"> function (Appendix C).</w:t>
       </w:r>
     </w:p>
     <w:p>
@@ -1237,7 +986,7 @@
       </w:r>
       <w:proofErr w:type="spellEnd"/>
       <w:r>
-        <w:t xml:space="preserve"> function integrates preprocessing, detection, and decoding into a seamless pipeline. Batch processing is facilitated through the </w:t>
+        <w:t xml:space="preserve"> function integrates preprocessing, detection, and decoding into a unified workflow. Batch processing is enabled by the </w:t>
       </w:r>
       <w:proofErr w:type="spellStart"/>
       <w:r>
@@ -1245,7 +994,7 @@
       </w:r>
       <w:proofErr w:type="spellEnd"/>
       <w:r>
-        <w:t xml:space="preserve"> function. See Appendix D for the complete pipeline workflow.</w:t>
+        <w:t xml:space="preserve"> function (Appendix D).</w:t>
       </w:r>
     </w:p>
     <w:p>
@@ -1286,15 +1035,7 @@
         <w:t xml:space="preserve"> </w:t>
       </w:r>
       <w:r>
-        <w:t xml:space="preserve">Noise, blur, and </w:t>
-      </w:r>
-      <w:proofErr w:type="gramStart"/>
-      <w:r>
-        <w:t>low resolution</w:t>
-      </w:r>
-      <w:proofErr w:type="gramEnd"/>
-      <w:r>
-        <w:t xml:space="preserve"> reduced detection and decoding accuracy. Enhancements like CLAHE and adaptive thresholding could address these issues.</w:t>
+        <w:t>Issues like blur, noise, and low resolution reduced the success rate of detection and decoding. Contrast enhancement techniques such as CLAHE could address these problems.</w:t>
       </w:r>
     </w:p>
     <w:p>
@@ -1320,7 +1061,7 @@
         <w:t xml:space="preserve"> </w:t>
       </w:r>
       <w:r>
-        <w:t>Current implementation does not handle non-standard orientations. Incorporating rotation correction could improve accuracy.</w:t>
+        <w:t>The system does not handle tilted barcodes effectively. Adding rotation correction could improve accuracy.</w:t>
       </w:r>
     </w:p>
     <w:p>
@@ -1346,7 +1087,10 @@
         <w:t xml:space="preserve"> </w:t>
       </w:r>
       <w:r>
-        <w:t>Barcodes with missing regions or distortions were not consistently detected or decoded. Advanced techniques such as machine learning-based object detection could resolve this.</w:t>
+        <w:t>Barcodes with missing sections or distortions were inconsistently processed. Machine learning-based detection methods could enhance performance</w:t>
+      </w:r>
+      <w:r>
+        <w:t>.</w:t>
       </w:r>
     </w:p>
     <w:p>
@@ -1401,7 +1145,7 @@
         <w:ind w:left="426" w:hanging="142"/>
       </w:pPr>
       <w:r>
-        <w:t>Add rotation correction to handle tilted barcodes.</w:t>
+        <w:t>Incorporating rotation correction to handle non-standard barcode orientations.</w:t>
       </w:r>
     </w:p>
     <w:p>
@@ -1417,7 +1161,10 @@
         <w:ind w:left="426" w:hanging="142"/>
       </w:pPr>
       <w:r>
-        <w:t>Explore deep learning models for robust detection and decoding.</w:t>
+        <w:t>Leveraging deep learning models to improve barcode detection and decoding in challenging conditions</w:t>
+      </w:r>
+      <w:r>
+        <w:t>.</w:t>
       </w:r>
     </w:p>
     <w:p>
@@ -1436,7 +1183,10 @@
         <w:ind w:firstLine="142"/>
       </w:pPr>
       <w:r>
-        <w:t>This section details the practical implementation of the barcode detection and decoding pipeline, outlining how each stage was executed using the tools and techniques described in the methodology.</w:t>
+        <w:t>This section details the practical implementation of the barcode detection and decoding pipeline, explaining how each stage was executed using the tools and techniques outlined in the methodology</w:t>
+      </w:r>
+      <w:r>
+        <w:t>.</w:t>
       </w:r>
     </w:p>
     <w:p>
@@ -1488,7 +1238,7 @@
         <w:t xml:space="preserve"> </w:t>
       </w:r>
       <w:r>
-        <w:t>Converts the input image to grayscale to simplify the data and remove color distractions.</w:t>
+        <w:t>Simplifies the image by removing color information, reducing computational complexity.</w:t>
       </w:r>
     </w:p>
     <w:p>
@@ -1517,7 +1267,7 @@
         <w:t xml:space="preserve"> </w:t>
       </w:r>
       <w:r>
-        <w:t>Computes gradients along the x-axis using Sobel filtering to highlight vertical structures typical of barcodes.</w:t>
+        <w:t>Uses Sobel filtering to highlight vertical barcode structures.</w:t>
       </w:r>
     </w:p>
     <w:p>
@@ -1546,7 +1296,7 @@
         <w:t xml:space="preserve"> </w:t>
       </w:r>
       <w:r>
-        <w:t>Applies Gaussian blur to smoothen the gradient image, followed by thresholding to create a binary image that separates barcode structures from the background.</w:t>
+        <w:t>Applies Gaussian blur for noise reduction, followed by thresholding to create a binary image that isolates barcode patterns.</w:t>
       </w:r>
     </w:p>
     <w:p>
@@ -1575,7 +1325,579 @@
         <w:t xml:space="preserve"> </w:t>
       </w:r>
       <w:r>
-        <w:t>Performs morphological closing (using a rectangular kernel) to close gaps in barcode lines, followed by erosion and dilation to remove noise.</w:t>
+        <w:t>Performs morphological closing to fill gaps in barcode structures, followed by erosion and dilation to refine the output.</w:t>
+      </w:r>
+    </w:p>
+    <w:p>
+      <w:pPr>
+        <w:ind w:left="426"/>
+      </w:pPr>
+    </w:p>
+    <w:tbl>
+      <w:tblPr>
+        <w:tblStyle w:val="TableGrid"/>
+        <w:tblW w:w="4606" w:type="dxa"/>
+        <w:jc w:val="center"/>
+        <w:tblBorders>
+          <w:top w:val="none" w:sz="0" w:space="0" w:color="auto"/>
+          <w:left w:val="none" w:sz="0" w:space="0" w:color="auto"/>
+          <w:bottom w:val="none" w:sz="0" w:space="0" w:color="auto"/>
+          <w:right w:val="none" w:sz="0" w:space="0" w:color="auto"/>
+          <w:insideH w:val="none" w:sz="0" w:space="0" w:color="auto"/>
+          <w:insideV w:val="none" w:sz="0" w:space="0" w:color="auto"/>
+        </w:tblBorders>
+        <w:tblLook w:val="04A0" w:firstRow="1" w:lastRow="0" w:firstColumn="1" w:lastColumn="0" w:noHBand="0" w:noVBand="1"/>
+      </w:tblPr>
+      <w:tblGrid>
+        <w:gridCol w:w="2520"/>
+        <w:gridCol w:w="2520"/>
+      </w:tblGrid>
+      <w:tr>
+        <w:trPr>
+          <w:trHeight w:val="2070"/>
+          <w:jc w:val="center"/>
+        </w:trPr>
+        <w:tc>
+          <w:tcPr>
+            <w:tcW w:w="2303" w:type="dxa"/>
+          </w:tcPr>
+          <w:p>
+            <w:pPr>
+              <w:jc w:val="center"/>
+              <w:rPr>
+                <w:noProof/>
+              </w:rPr>
+            </w:pPr>
+            <w:r>
+              <w:rPr>
+                <w:noProof/>
+              </w:rPr>
+              <w:t xml:space="preserve">(a) </w:t>
+            </w:r>
+            <w:r>
+              <w:rPr>
+                <w:noProof/>
+              </w:rPr>
+              <w:t xml:space="preserve"> </w:t>
+            </w:r>
+            <w:r>
+              <w:rPr>
+                <w:noProof/>
+              </w:rPr>
+              <w:t>Raw Image</w:t>
+            </w:r>
+          </w:p>
+          <w:p>
+            <w:pPr>
+              <w:jc w:val="center"/>
+            </w:pPr>
+            <w:r>
+              <w:rPr>
+                <w:noProof/>
+              </w:rPr>
+              <w:drawing>
+                <wp:inline distT="0" distB="0" distL="0" distR="0" wp14:anchorId="54FA042F" wp14:editId="1AECDCB6">
+                  <wp:extent cx="1559560" cy="1169670"/>
+                  <wp:effectExtent l="0" t="0" r="2540" b="0"/>
+                  <wp:docPr id="1494247558" name="Picture 4"/>
+                  <wp:cNvGraphicFramePr>
+                    <a:graphicFrameLocks xmlns:a="http://schemas.openxmlformats.org/drawingml/2006/main" noChangeAspect="1"/>
+                  </wp:cNvGraphicFramePr>
+                  <a:graphic xmlns:a="http://schemas.openxmlformats.org/drawingml/2006/main">
+                    <a:graphicData uri="http://schemas.openxmlformats.org/drawingml/2006/picture">
+                      <pic:pic xmlns:pic="http://schemas.openxmlformats.org/drawingml/2006/picture">
+                        <pic:nvPicPr>
+                          <pic:cNvPr id="1494247558" name="Picture 4"/>
+                          <pic:cNvPicPr/>
+                        </pic:nvPicPr>
+                        <pic:blipFill>
+                          <a:blip r:embed="rId10" cstate="print">
+                            <a:extLst>
+                              <a:ext uri="{28A0092B-C50C-407E-A947-70E740481C1C}">
+                                <a14:useLocalDpi xmlns:a14="http://schemas.microsoft.com/office/drawing/2010/main" val="0"/>
+                              </a:ext>
+                            </a:extLst>
+                          </a:blip>
+                          <a:stretch>
+                            <a:fillRect/>
+                          </a:stretch>
+                        </pic:blipFill>
+                        <pic:spPr>
+                          <a:xfrm>
+                            <a:off x="0" y="0"/>
+                            <a:ext cx="1559560" cy="1169670"/>
+                          </a:xfrm>
+                          <a:prstGeom prst="rect">
+                            <a:avLst/>
+                          </a:prstGeom>
+                        </pic:spPr>
+                      </pic:pic>
+                    </a:graphicData>
+                  </a:graphic>
+                </wp:inline>
+              </w:drawing>
+            </w:r>
+          </w:p>
+        </w:tc>
+        <w:tc>
+          <w:tcPr>
+            <w:tcW w:w="2303" w:type="dxa"/>
+          </w:tcPr>
+          <w:p>
+            <w:pPr>
+              <w:jc w:val="center"/>
+              <w:rPr>
+                <w:lang w:val="sv-SE"/>
+              </w:rPr>
+            </w:pPr>
+            <w:r>
+              <w:rPr>
+                <w:lang w:val="sv-SE"/>
+              </w:rPr>
+              <w:t>(b)</w:t>
+            </w:r>
+            <w:r>
+              <w:rPr>
+                <w:lang w:val="sv-SE"/>
+              </w:rPr>
+              <w:t xml:space="preserve"> </w:t>
+            </w:r>
+            <w:r>
+              <w:rPr>
+                <w:lang w:val="sv-SE"/>
+              </w:rPr>
+              <w:t xml:space="preserve">Grayscale Conversion </w:t>
+            </w:r>
+            <w:r>
+              <w:rPr>
+                <w:noProof/>
+              </w:rPr>
+              <w:drawing>
+                <wp:inline distT="0" distB="0" distL="0" distR="0" wp14:anchorId="25D70FD8" wp14:editId="20CE06F0">
+                  <wp:extent cx="1559560" cy="1169670"/>
+                  <wp:effectExtent l="0" t="0" r="2540" b="0"/>
+                  <wp:docPr id="1385353797" name="Picture 4"/>
+                  <wp:cNvGraphicFramePr>
+                    <a:graphicFrameLocks xmlns:a="http://schemas.openxmlformats.org/drawingml/2006/main" noChangeAspect="1"/>
+                  </wp:cNvGraphicFramePr>
+                  <a:graphic xmlns:a="http://schemas.openxmlformats.org/drawingml/2006/main">
+                    <a:graphicData uri="http://schemas.openxmlformats.org/drawingml/2006/picture">
+                      <pic:pic xmlns:pic="http://schemas.openxmlformats.org/drawingml/2006/picture">
+                        <pic:nvPicPr>
+                          <pic:cNvPr id="1385353797" name="Picture 4"/>
+                          <pic:cNvPicPr/>
+                        </pic:nvPicPr>
+                        <pic:blipFill>
+                          <a:blip r:embed="rId11" cstate="print">
+                            <a:extLst>
+                              <a:ext uri="{28A0092B-C50C-407E-A947-70E740481C1C}">
+                                <a14:useLocalDpi xmlns:a14="http://schemas.microsoft.com/office/drawing/2010/main" val="0"/>
+                              </a:ext>
+                            </a:extLst>
+                          </a:blip>
+                          <a:stretch>
+                            <a:fillRect/>
+                          </a:stretch>
+                        </pic:blipFill>
+                        <pic:spPr>
+                          <a:xfrm>
+                            <a:off x="0" y="0"/>
+                            <a:ext cx="1559560" cy="1169670"/>
+                          </a:xfrm>
+                          <a:prstGeom prst="rect">
+                            <a:avLst/>
+                          </a:prstGeom>
+                        </pic:spPr>
+                      </pic:pic>
+                    </a:graphicData>
+                  </a:graphic>
+                </wp:inline>
+              </w:drawing>
+            </w:r>
+          </w:p>
+        </w:tc>
+      </w:tr>
+      <w:tr>
+        <w:trPr>
+          <w:trHeight w:val="1649"/>
+          <w:jc w:val="center"/>
+        </w:trPr>
+        <w:tc>
+          <w:tcPr>
+            <w:tcW w:w="2303" w:type="dxa"/>
+          </w:tcPr>
+          <w:p>
+            <w:pPr>
+              <w:jc w:val="center"/>
+            </w:pPr>
+            <w:r>
+              <w:rPr>
+                <w:noProof/>
+              </w:rPr>
+              <w:t>(c)</w:t>
+            </w:r>
+            <w:r>
+              <w:rPr>
+                <w:noProof/>
+              </w:rPr>
+              <w:t xml:space="preserve"> </w:t>
+            </w:r>
+            <w:r>
+              <w:rPr>
+                <w:noProof/>
+              </w:rPr>
+              <w:t xml:space="preserve">Gradient Analysis </w:t>
+            </w:r>
+            <w:r>
+              <w:rPr>
+                <w:noProof/>
+              </w:rPr>
+              <w:drawing>
+                <wp:inline distT="0" distB="0" distL="0" distR="0" wp14:anchorId="6B3FE87C" wp14:editId="139A4822">
+                  <wp:extent cx="1559560" cy="1169670"/>
+                  <wp:effectExtent l="0" t="0" r="2540" b="0"/>
+                  <wp:docPr id="818109823" name="Picture 4"/>
+                  <wp:cNvGraphicFramePr>
+                    <a:graphicFrameLocks xmlns:a="http://schemas.openxmlformats.org/drawingml/2006/main" noChangeAspect="1"/>
+                  </wp:cNvGraphicFramePr>
+                  <a:graphic xmlns:a="http://schemas.openxmlformats.org/drawingml/2006/main">
+                    <a:graphicData uri="http://schemas.openxmlformats.org/drawingml/2006/picture">
+                      <pic:pic xmlns:pic="http://schemas.openxmlformats.org/drawingml/2006/picture">
+                        <pic:nvPicPr>
+                          <pic:cNvPr id="818109823" name="Picture 4"/>
+                          <pic:cNvPicPr/>
+                        </pic:nvPicPr>
+                        <pic:blipFill>
+                          <a:blip r:embed="rId12" cstate="print">
+                            <a:extLst>
+                              <a:ext uri="{28A0092B-C50C-407E-A947-70E740481C1C}">
+                                <a14:useLocalDpi xmlns:a14="http://schemas.microsoft.com/office/drawing/2010/main" val="0"/>
+                              </a:ext>
+                            </a:extLst>
+                          </a:blip>
+                          <a:stretch>
+                            <a:fillRect/>
+                          </a:stretch>
+                        </pic:blipFill>
+                        <pic:spPr>
+                          <a:xfrm>
+                            <a:off x="0" y="0"/>
+                            <a:ext cx="1559560" cy="1169670"/>
+                          </a:xfrm>
+                          <a:prstGeom prst="rect">
+                            <a:avLst/>
+                          </a:prstGeom>
+                        </pic:spPr>
+                      </pic:pic>
+                    </a:graphicData>
+                  </a:graphic>
+                </wp:inline>
+              </w:drawing>
+            </w:r>
+          </w:p>
+        </w:tc>
+        <w:tc>
+          <w:tcPr>
+            <w:tcW w:w="2303" w:type="dxa"/>
+          </w:tcPr>
+          <w:p>
+            <w:pPr>
+              <w:jc w:val="center"/>
+            </w:pPr>
+            <w:r>
+              <w:rPr>
+                <w:lang w:val="sv-SE"/>
+              </w:rPr>
+              <w:t>(d)</w:t>
+            </w:r>
+            <w:r>
+              <w:rPr>
+                <w:lang w:val="sv-SE"/>
+              </w:rPr>
+              <w:t xml:space="preserve"> </w:t>
+            </w:r>
+            <w:r>
+              <w:rPr>
+                <w:lang w:val="sv-SE"/>
+              </w:rPr>
+              <w:t>Binary Thresholding</w:t>
+            </w:r>
+            <w:r>
+              <w:rPr>
+                <w:noProof/>
+              </w:rPr>
+              <w:t xml:space="preserve"> </w:t>
+            </w:r>
+            <w:r>
+              <w:rPr>
+                <w:noProof/>
+              </w:rPr>
+              <w:drawing>
+                <wp:inline distT="0" distB="0" distL="0" distR="0" wp14:anchorId="4317FBCE" wp14:editId="643D029E">
+                  <wp:extent cx="1559560" cy="1169670"/>
+                  <wp:effectExtent l="0" t="0" r="2540" b="0"/>
+                  <wp:docPr id="1676607214" name="Picture 4"/>
+                  <wp:cNvGraphicFramePr>
+                    <a:graphicFrameLocks xmlns:a="http://schemas.openxmlformats.org/drawingml/2006/main" noChangeAspect="1"/>
+                  </wp:cNvGraphicFramePr>
+                  <a:graphic xmlns:a="http://schemas.openxmlformats.org/drawingml/2006/main">
+                    <a:graphicData uri="http://schemas.openxmlformats.org/drawingml/2006/picture">
+                      <pic:pic xmlns:pic="http://schemas.openxmlformats.org/drawingml/2006/picture">
+                        <pic:nvPicPr>
+                          <pic:cNvPr id="1676607214" name="Picture 4"/>
+                          <pic:cNvPicPr/>
+                        </pic:nvPicPr>
+                        <pic:blipFill>
+                          <a:blip r:embed="rId13" cstate="print">
+                            <a:extLst>
+                              <a:ext uri="{28A0092B-C50C-407E-A947-70E740481C1C}">
+                                <a14:useLocalDpi xmlns:a14="http://schemas.microsoft.com/office/drawing/2010/main" val="0"/>
+                              </a:ext>
+                            </a:extLst>
+                          </a:blip>
+                          <a:stretch>
+                            <a:fillRect/>
+                          </a:stretch>
+                        </pic:blipFill>
+                        <pic:spPr>
+                          <a:xfrm>
+                            <a:off x="0" y="0"/>
+                            <a:ext cx="1559560" cy="1169670"/>
+                          </a:xfrm>
+                          <a:prstGeom prst="rect">
+                            <a:avLst/>
+                          </a:prstGeom>
+                        </pic:spPr>
+                      </pic:pic>
+                    </a:graphicData>
+                  </a:graphic>
+                </wp:inline>
+              </w:drawing>
+            </w:r>
+          </w:p>
+        </w:tc>
+      </w:tr>
+      <w:tr>
+        <w:trPr>
+          <w:trHeight w:val="1649"/>
+          <w:jc w:val="center"/>
+        </w:trPr>
+        <w:tc>
+          <w:tcPr>
+            <w:tcW w:w="2303" w:type="dxa"/>
+          </w:tcPr>
+          <w:p>
+            <w:pPr>
+              <w:jc w:val="center"/>
+              <w:rPr>
+                <w:noProof/>
+              </w:rPr>
+            </w:pPr>
+            <w:r>
+              <w:rPr>
+                <w:noProof/>
+              </w:rPr>
+              <w:t>(e)</w:t>
+            </w:r>
+            <w:r>
+              <w:rPr>
+                <w:noProof/>
+              </w:rPr>
+              <w:t xml:space="preserve"> </w:t>
+            </w:r>
+            <w:r>
+              <w:rPr>
+                <w:lang w:val="sv-SE"/>
+              </w:rPr>
+              <w:t>Morpological Operations</w:t>
+            </w:r>
+            <w:r>
+              <w:rPr>
+                <w:noProof/>
+              </w:rPr>
+              <w:t xml:space="preserve"> </w:t>
+            </w:r>
+            <w:r>
+              <w:rPr>
+                <w:noProof/>
+              </w:rPr>
+              <w:drawing>
+                <wp:inline distT="0" distB="0" distL="0" distR="0" wp14:anchorId="6EF9C185" wp14:editId="72F60C26">
+                  <wp:extent cx="1559560" cy="1169670"/>
+                  <wp:effectExtent l="0" t="0" r="2540" b="0"/>
+                  <wp:docPr id="450774601" name="Picture 4"/>
+                  <wp:cNvGraphicFramePr>
+                    <a:graphicFrameLocks xmlns:a="http://schemas.openxmlformats.org/drawingml/2006/main" noChangeAspect="1"/>
+                  </wp:cNvGraphicFramePr>
+                  <a:graphic xmlns:a="http://schemas.openxmlformats.org/drawingml/2006/main">
+                    <a:graphicData uri="http://schemas.openxmlformats.org/drawingml/2006/picture">
+                      <pic:pic xmlns:pic="http://schemas.openxmlformats.org/drawingml/2006/picture">
+                        <pic:nvPicPr>
+                          <pic:cNvPr id="450774601" name="Picture 4"/>
+                          <pic:cNvPicPr/>
+                        </pic:nvPicPr>
+                        <pic:blipFill>
+                          <a:blip r:embed="rId14" cstate="print">
+                            <a:extLst>
+                              <a:ext uri="{28A0092B-C50C-407E-A947-70E740481C1C}">
+                                <a14:useLocalDpi xmlns:a14="http://schemas.microsoft.com/office/drawing/2010/main" val="0"/>
+                              </a:ext>
+                            </a:extLst>
+                          </a:blip>
+                          <a:stretch>
+                            <a:fillRect/>
+                          </a:stretch>
+                        </pic:blipFill>
+                        <pic:spPr>
+                          <a:xfrm>
+                            <a:off x="0" y="0"/>
+                            <a:ext cx="1559560" cy="1169670"/>
+                          </a:xfrm>
+                          <a:prstGeom prst="rect">
+                            <a:avLst/>
+                          </a:prstGeom>
+                        </pic:spPr>
+                      </pic:pic>
+                    </a:graphicData>
+                  </a:graphic>
+                </wp:inline>
+              </w:drawing>
+            </w:r>
+          </w:p>
+        </w:tc>
+        <w:tc>
+          <w:tcPr>
+            <w:tcW w:w="2303" w:type="dxa"/>
+          </w:tcPr>
+          <w:p>
+            <w:pPr>
+              <w:jc w:val="center"/>
+              <w:rPr>
+                <w:noProof/>
+              </w:rPr>
+            </w:pPr>
+            <w:r>
+              <w:rPr>
+                <w:noProof/>
+              </w:rPr>
+              <w:t>(f)</w:t>
+            </w:r>
+            <w:r>
+              <w:rPr>
+                <w:noProof/>
+              </w:rPr>
+              <w:t xml:space="preserve"> Processed Image</w:t>
+            </w:r>
+          </w:p>
+          <w:p>
+            <w:pPr>
+              <w:jc w:val="center"/>
+              <w:rPr>
+                <w:noProof/>
+              </w:rPr>
+            </w:pPr>
+            <w:r>
+              <w:rPr>
+                <w:noProof/>
+              </w:rPr>
+              <w:drawing>
+                <wp:inline distT="0" distB="0" distL="0" distR="0" wp14:anchorId="36E85CBE" wp14:editId="32E0BE6C">
+                  <wp:extent cx="1559560" cy="1169670"/>
+                  <wp:effectExtent l="0" t="0" r="2540" b="0"/>
+                  <wp:docPr id="485201077" name="Picture 4"/>
+                  <wp:cNvGraphicFramePr>
+                    <a:graphicFrameLocks xmlns:a="http://schemas.openxmlformats.org/drawingml/2006/main" noChangeAspect="1"/>
+                  </wp:cNvGraphicFramePr>
+                  <a:graphic xmlns:a="http://schemas.openxmlformats.org/drawingml/2006/main">
+                    <a:graphicData uri="http://schemas.openxmlformats.org/drawingml/2006/picture">
+                      <pic:pic xmlns:pic="http://schemas.openxmlformats.org/drawingml/2006/picture">
+                        <pic:nvPicPr>
+                          <pic:cNvPr id="485201077" name="Picture 4"/>
+                          <pic:cNvPicPr/>
+                        </pic:nvPicPr>
+                        <pic:blipFill>
+                          <a:blip r:embed="rId15" cstate="print">
+                            <a:extLst>
+                              <a:ext uri="{28A0092B-C50C-407E-A947-70E740481C1C}">
+                                <a14:useLocalDpi xmlns:a14="http://schemas.microsoft.com/office/drawing/2010/main" val="0"/>
+                              </a:ext>
+                            </a:extLst>
+                          </a:blip>
+                          <a:stretch>
+                            <a:fillRect/>
+                          </a:stretch>
+                        </pic:blipFill>
+                        <pic:spPr>
+                          <a:xfrm>
+                            <a:off x="0" y="0"/>
+                            <a:ext cx="1559560" cy="1169670"/>
+                          </a:xfrm>
+                          <a:prstGeom prst="rect">
+                            <a:avLst/>
+                          </a:prstGeom>
+                        </pic:spPr>
+                      </pic:pic>
+                    </a:graphicData>
+                  </a:graphic>
+                </wp:inline>
+              </w:drawing>
+            </w:r>
+          </w:p>
+        </w:tc>
+      </w:tr>
+    </w:tbl>
+    <w:p>
+      <w:pPr>
+        <w:pStyle w:val="Heading2"/>
+        <w:numPr>
+          <w:ilvl w:val="0"/>
+          <w:numId w:val="0"/>
+        </w:numPr>
+        <w:rPr>
+          <w:i w:val="0"/>
+          <w:iCs w:val="0"/>
+        </w:rPr>
+      </w:pPr>
+      <w:r>
+        <w:rPr>
+          <w:b/>
+          <w:bCs/>
+          <w:i w:val="0"/>
+          <w:iCs w:val="0"/>
+        </w:rPr>
+        <w:t xml:space="preserve">Fig. </w:t>
+      </w:r>
+      <w:r>
+        <w:rPr>
+          <w:b/>
+          <w:bCs/>
+          <w:i w:val="0"/>
+          <w:iCs w:val="0"/>
+        </w:rPr>
+        <w:t>1</w:t>
+      </w:r>
+      <w:r>
+        <w:rPr>
+          <w:b/>
+          <w:bCs/>
+          <w:i w:val="0"/>
+          <w:iCs w:val="0"/>
+        </w:rPr>
+        <w:t>.</w:t>
+      </w:r>
+      <w:r>
+        <w:rPr>
+          <w:i w:val="0"/>
+          <w:iCs w:val="0"/>
+        </w:rPr>
+        <w:t xml:space="preserve"> Preprocessing Operations.</w:t>
+      </w:r>
+      <w:r>
+        <w:rPr>
+          <w:i w:val="0"/>
+          <w:iCs w:val="0"/>
+        </w:rPr>
+        <w:t xml:space="preserve"> </w:t>
       </w:r>
     </w:p>
     <w:p>
@@ -1687,6 +2009,7 @@
         <w:t>: Finds the largest contour and calculates a rotated bounding box to encapsulate the detected barcode.</w:t>
       </w:r>
     </w:p>
+    <w:p/>
     <w:p>
       <w:pPr>
         <w:pStyle w:val="Heading2"/>
@@ -1715,8 +2038,6 @@
         </w:rPr>
         <w:t xml:space="preserve">Barcode Region </w:t>
       </w:r>
-      <w:proofErr w:type="spellStart"/>
-      <w:proofErr w:type="gramStart"/>
       <w:r>
         <w:rPr>
           <w:rFonts w:eastAsia="NimbusRomNo9L-Regu"/>
@@ -1733,10 +2054,8 @@
           <w:i w:val="0"/>
           <w:iCs w:val="0"/>
         </w:rPr>
-        <w:t>:Crops</w:t>
-      </w:r>
-      <w:proofErr w:type="spellEnd"/>
-      <w:proofErr w:type="gramEnd"/>
+        <w:t>: Crops</w:t>
+      </w:r>
       <w:r>
         <w:rPr>
           <w:rFonts w:eastAsia="NimbusRomNo9L-Regu"/>
@@ -1744,6 +2063,238 @@
           <w:iCs w:val="0"/>
         </w:rPr>
         <w:t xml:space="preserve"> the barcode region using the bounding rectangle for further decoding.</w:t>
+      </w:r>
+    </w:p>
+    <w:tbl>
+      <w:tblPr>
+        <w:tblStyle w:val="TableGrid"/>
+        <w:tblW w:w="0" w:type="auto"/>
+        <w:tblBorders>
+          <w:top w:val="none" w:sz="0" w:space="0" w:color="auto"/>
+          <w:left w:val="none" w:sz="0" w:space="0" w:color="auto"/>
+          <w:bottom w:val="none" w:sz="0" w:space="0" w:color="auto"/>
+          <w:right w:val="none" w:sz="0" w:space="0" w:color="auto"/>
+          <w:insideH w:val="none" w:sz="0" w:space="0" w:color="auto"/>
+          <w:insideV w:val="none" w:sz="0" w:space="0" w:color="auto"/>
+        </w:tblBorders>
+        <w:tblLook w:val="04A0" w:firstRow="1" w:lastRow="0" w:firstColumn="1" w:lastColumn="0" w:noHBand="0" w:noVBand="1"/>
+      </w:tblPr>
+      <w:tblGrid>
+        <w:gridCol w:w="2520"/>
+        <w:gridCol w:w="2520"/>
+      </w:tblGrid>
+      <w:tr>
+        <w:tc>
+          <w:tcPr>
+            <w:tcW w:w="2520" w:type="dxa"/>
+          </w:tcPr>
+          <w:p>
+            <w:pPr>
+              <w:jc w:val="center"/>
+              <w:rPr>
+                <w:rFonts w:eastAsia="NimbusRomNo9L-Regu"/>
+              </w:rPr>
+            </w:pPr>
+            <w:r>
+              <w:rPr>
+                <w:rFonts w:eastAsia="NimbusRomNo9L-Regu"/>
+              </w:rPr>
+              <w:t>(a)</w:t>
+            </w:r>
+            <w:r>
+              <w:rPr>
+                <w:rFonts w:eastAsia="NimbusRomNo9L-Regu"/>
+              </w:rPr>
+              <w:t xml:space="preserve"> Raw Image Input</w:t>
+            </w:r>
+          </w:p>
+          <w:p>
+            <w:pPr>
+              <w:jc w:val="center"/>
+              <w:rPr>
+                <w:rFonts w:eastAsia="NimbusRomNo9L-Regu"/>
+              </w:rPr>
+            </w:pPr>
+            <w:r>
+              <w:rPr>
+                <w:noProof/>
+              </w:rPr>
+              <w:drawing>
+                <wp:inline distT="0" distB="0" distL="0" distR="0" wp14:anchorId="65949C59" wp14:editId="6876E4FE">
+                  <wp:extent cx="1402080" cy="1402080"/>
+                  <wp:effectExtent l="0" t="0" r="7620" b="7620"/>
+                  <wp:docPr id="624580450" name="Picture 4"/>
+                  <wp:cNvGraphicFramePr>
+                    <a:graphicFrameLocks xmlns:a="http://schemas.openxmlformats.org/drawingml/2006/main" noChangeAspect="1"/>
+                  </wp:cNvGraphicFramePr>
+                  <a:graphic xmlns:a="http://schemas.openxmlformats.org/drawingml/2006/main">
+                    <a:graphicData uri="http://schemas.openxmlformats.org/drawingml/2006/picture">
+                      <pic:pic xmlns:pic="http://schemas.openxmlformats.org/drawingml/2006/picture">
+                        <pic:nvPicPr>
+                          <pic:cNvPr id="624580450" name="Picture 4"/>
+                          <pic:cNvPicPr/>
+                        </pic:nvPicPr>
+                        <pic:blipFill>
+                          <a:blip r:embed="rId16" cstate="print">
+                            <a:extLst>
+                              <a:ext uri="{28A0092B-C50C-407E-A947-70E740481C1C}">
+                                <a14:useLocalDpi xmlns:a14="http://schemas.microsoft.com/office/drawing/2010/main" val="0"/>
+                              </a:ext>
+                            </a:extLst>
+                          </a:blip>
+                          <a:stretch>
+                            <a:fillRect/>
+                          </a:stretch>
+                        </pic:blipFill>
+                        <pic:spPr>
+                          <a:xfrm>
+                            <a:off x="0" y="0"/>
+                            <a:ext cx="1402080" cy="1402080"/>
+                          </a:xfrm>
+                          <a:prstGeom prst="rect">
+                            <a:avLst/>
+                          </a:prstGeom>
+                        </pic:spPr>
+                      </pic:pic>
+                    </a:graphicData>
+                  </a:graphic>
+                </wp:inline>
+              </w:drawing>
+            </w:r>
+          </w:p>
+        </w:tc>
+        <w:tc>
+          <w:tcPr>
+            <w:tcW w:w="2520" w:type="dxa"/>
+          </w:tcPr>
+          <w:p>
+            <w:pPr>
+              <w:jc w:val="center"/>
+              <w:rPr>
+                <w:rFonts w:eastAsia="NimbusRomNo9L-Regu"/>
+              </w:rPr>
+            </w:pPr>
+            <w:r>
+              <w:rPr>
+                <w:rFonts w:eastAsia="NimbusRomNo9L-Regu"/>
+              </w:rPr>
+              <w:t>(b)</w:t>
+            </w:r>
+            <w:r>
+              <w:rPr>
+                <w:rFonts w:eastAsia="NimbusRomNo9L-Regu"/>
+              </w:rPr>
+              <w:t xml:space="preserve"> Detected Barcode</w:t>
+            </w:r>
+          </w:p>
+          <w:p>
+            <w:pPr>
+              <w:jc w:val="center"/>
+              <w:rPr>
+                <w:rFonts w:eastAsia="NimbusRomNo9L-Regu"/>
+              </w:rPr>
+            </w:pPr>
+            <w:r>
+              <w:rPr>
+                <w:noProof/>
+              </w:rPr>
+              <w:drawing>
+                <wp:inline distT="0" distB="0" distL="0" distR="0" wp14:anchorId="0BC9887E" wp14:editId="4FC95199">
+                  <wp:extent cx="1402080" cy="1402080"/>
+                  <wp:effectExtent l="0" t="0" r="7620" b="7620"/>
+                  <wp:docPr id="1688059388" name="Picture 4"/>
+                  <wp:cNvGraphicFramePr>
+                    <a:graphicFrameLocks xmlns:a="http://schemas.openxmlformats.org/drawingml/2006/main" noChangeAspect="1"/>
+                  </wp:cNvGraphicFramePr>
+                  <a:graphic xmlns:a="http://schemas.openxmlformats.org/drawingml/2006/main">
+                    <a:graphicData uri="http://schemas.openxmlformats.org/drawingml/2006/picture">
+                      <pic:pic xmlns:pic="http://schemas.openxmlformats.org/drawingml/2006/picture">
+                        <pic:nvPicPr>
+                          <pic:cNvPr id="624580450" name="Picture 4"/>
+                          <pic:cNvPicPr/>
+                        </pic:nvPicPr>
+                        <pic:blipFill>
+                          <a:blip r:embed="rId17" cstate="print">
+                            <a:extLst>
+                              <a:ext uri="{28A0092B-C50C-407E-A947-70E740481C1C}">
+                                <a14:useLocalDpi xmlns:a14="http://schemas.microsoft.com/office/drawing/2010/main" val="0"/>
+                              </a:ext>
+                            </a:extLst>
+                          </a:blip>
+                          <a:stretch>
+                            <a:fillRect/>
+                          </a:stretch>
+                        </pic:blipFill>
+                        <pic:spPr>
+                          <a:xfrm>
+                            <a:off x="0" y="0"/>
+                            <a:ext cx="1402080" cy="1402080"/>
+                          </a:xfrm>
+                          <a:prstGeom prst="rect">
+                            <a:avLst/>
+                          </a:prstGeom>
+                        </pic:spPr>
+                      </pic:pic>
+                    </a:graphicData>
+                  </a:graphic>
+                </wp:inline>
+              </w:drawing>
+            </w:r>
+          </w:p>
+        </w:tc>
+      </w:tr>
+    </w:tbl>
+    <w:p>
+      <w:pPr>
+        <w:rPr>
+          <w:rFonts w:eastAsia="NimbusRomNo9L-Regu"/>
+        </w:rPr>
+      </w:pPr>
+      <w:r>
+        <w:rPr>
+          <w:rFonts w:eastAsia="NimbusRomNo9L-Regu"/>
+          <w:b/>
+          <w:bCs/>
+        </w:rPr>
+        <w:t>Fig</w:t>
+      </w:r>
+      <w:r>
+        <w:rPr>
+          <w:rFonts w:eastAsia="NimbusRomNo9L-Regu"/>
+          <w:b/>
+          <w:bCs/>
+        </w:rPr>
+        <w:t>.</w:t>
+      </w:r>
+      <w:r>
+        <w:rPr>
+          <w:rFonts w:eastAsia="NimbusRomNo9L-Regu"/>
+          <w:b/>
+          <w:bCs/>
+        </w:rPr>
+        <w:t xml:space="preserve"> </w:t>
+      </w:r>
+      <w:r>
+        <w:rPr>
+          <w:rFonts w:eastAsia="NimbusRomNo9L-Regu"/>
+          <w:b/>
+          <w:bCs/>
+        </w:rPr>
+        <w:t>2</w:t>
+      </w:r>
+      <w:r>
+        <w:rPr>
+          <w:rFonts w:eastAsia="NimbusRomNo9L-Regu"/>
+          <w:b/>
+          <w:bCs/>
+        </w:rPr>
+        <w:t>.</w:t>
+      </w:r>
+      <w:r>
+        <w:rPr>
+          <w:rFonts w:eastAsia="NimbusRomNo9L-Regu"/>
+        </w:rPr>
+        <w:t xml:space="preserve"> Before and After barcode detection</w:t>
       </w:r>
     </w:p>
     <w:p>
@@ -1755,6 +2306,7 @@
         </w:numPr>
       </w:pPr>
       <w:r>
+        <w:lastRenderedPageBreak/>
         <w:t>C. Barcode Decoding</w:t>
       </w:r>
     </w:p>
@@ -1914,7 +2466,215 @@
         <w:t>: Ensures decoded data is valid and handles cases where decoding fails.</w:t>
       </w:r>
     </w:p>
-    <w:p/>
+    <w:p>
+      <w:pPr>
+        <w:rPr>
+          <w:rFonts w:eastAsia="NimbusRomNo9L-Regu"/>
+        </w:rPr>
+      </w:pPr>
+    </w:p>
+    <w:tbl>
+      <w:tblPr>
+        <w:tblStyle w:val="TableGrid"/>
+        <w:tblW w:w="0" w:type="auto"/>
+        <w:tblBorders>
+          <w:top w:val="none" w:sz="0" w:space="0" w:color="auto"/>
+          <w:left w:val="none" w:sz="0" w:space="0" w:color="auto"/>
+          <w:bottom w:val="none" w:sz="0" w:space="0" w:color="auto"/>
+          <w:right w:val="none" w:sz="0" w:space="0" w:color="auto"/>
+          <w:insideH w:val="none" w:sz="0" w:space="0" w:color="auto"/>
+          <w:insideV w:val="none" w:sz="0" w:space="0" w:color="auto"/>
+        </w:tblBorders>
+        <w:tblLook w:val="04A0" w:firstRow="1" w:lastRow="0" w:firstColumn="1" w:lastColumn="0" w:noHBand="0" w:noVBand="1"/>
+      </w:tblPr>
+      <w:tblGrid>
+        <w:gridCol w:w="2270"/>
+        <w:gridCol w:w="2770"/>
+      </w:tblGrid>
+      <w:tr>
+        <w:tc>
+          <w:tcPr>
+            <w:tcW w:w="2520" w:type="dxa"/>
+          </w:tcPr>
+          <w:p>
+            <w:pPr>
+              <w:jc w:val="center"/>
+              <w:rPr>
+                <w:rFonts w:eastAsia="NimbusRomNo9L-Regu"/>
+              </w:rPr>
+            </w:pPr>
+            <w:r>
+              <w:rPr>
+                <w:rFonts w:eastAsia="NimbusRomNo9L-Regu"/>
+              </w:rPr>
+              <w:t>(a)</w:t>
+            </w:r>
+            <w:r>
+              <w:rPr>
+                <w:rFonts w:eastAsia="NimbusRomNo9L-Regu"/>
+              </w:rPr>
+              <w:t xml:space="preserve"> Detected Barcode</w:t>
+            </w:r>
+          </w:p>
+          <w:p>
+            <w:pPr>
+              <w:jc w:val="center"/>
+              <w:rPr>
+                <w:rFonts w:eastAsia="NimbusRomNo9L-Regu"/>
+              </w:rPr>
+            </w:pPr>
+            <w:r>
+              <w:rPr>
+                <w:noProof/>
+              </w:rPr>
+              <w:drawing>
+                <wp:inline distT="0" distB="0" distL="0" distR="0" wp14:anchorId="11781668" wp14:editId="1AC3420B">
+                  <wp:extent cx="1559560" cy="1169670"/>
+                  <wp:effectExtent l="0" t="0" r="2540" b="0"/>
+                  <wp:docPr id="894788412" name="Picture 4"/>
+                  <wp:cNvGraphicFramePr>
+                    <a:graphicFrameLocks xmlns:a="http://schemas.openxmlformats.org/drawingml/2006/main" noChangeAspect="1"/>
+                  </wp:cNvGraphicFramePr>
+                  <a:graphic xmlns:a="http://schemas.openxmlformats.org/drawingml/2006/main">
+                    <a:graphicData uri="http://schemas.openxmlformats.org/drawingml/2006/picture">
+                      <pic:pic xmlns:pic="http://schemas.openxmlformats.org/drawingml/2006/picture">
+                        <pic:nvPicPr>
+                          <pic:cNvPr id="894788412" name="Picture 4"/>
+                          <pic:cNvPicPr/>
+                        </pic:nvPicPr>
+                        <pic:blipFill>
+                          <a:blip r:embed="rId18" cstate="print">
+                            <a:extLst>
+                              <a:ext uri="{28A0092B-C50C-407E-A947-70E740481C1C}">
+                                <a14:useLocalDpi xmlns:a14="http://schemas.microsoft.com/office/drawing/2010/main" val="0"/>
+                              </a:ext>
+                            </a:extLst>
+                          </a:blip>
+                          <a:stretch>
+                            <a:fillRect/>
+                          </a:stretch>
+                        </pic:blipFill>
+                        <pic:spPr>
+                          <a:xfrm>
+                            <a:off x="0" y="0"/>
+                            <a:ext cx="1559560" cy="1169670"/>
+                          </a:xfrm>
+                          <a:prstGeom prst="rect">
+                            <a:avLst/>
+                          </a:prstGeom>
+                        </pic:spPr>
+                      </pic:pic>
+                    </a:graphicData>
+                  </a:graphic>
+                </wp:inline>
+              </w:drawing>
+            </w:r>
+          </w:p>
+        </w:tc>
+        <w:tc>
+          <w:tcPr>
+            <w:tcW w:w="2520" w:type="dxa"/>
+          </w:tcPr>
+          <w:p>
+            <w:pPr>
+              <w:jc w:val="center"/>
+              <w:rPr>
+                <w:rFonts w:eastAsia="NimbusRomNo9L-Regu"/>
+              </w:rPr>
+            </w:pPr>
+            <w:r>
+              <w:rPr>
+                <w:rFonts w:eastAsia="NimbusRomNo9L-Regu"/>
+              </w:rPr>
+              <w:t>(b)</w:t>
+            </w:r>
+            <w:r>
+              <w:rPr>
+                <w:rFonts w:eastAsia="NimbusRomNo9L-Regu"/>
+              </w:rPr>
+              <w:t xml:space="preserve"> Decoded Barcode</w:t>
+            </w:r>
+          </w:p>
+          <w:p>
+            <w:pPr>
+              <w:jc w:val="center"/>
+              <w:rPr>
+                <w:rFonts w:eastAsia="NimbusRomNo9L-Regu"/>
+              </w:rPr>
+            </w:pPr>
+            <w:r>
+              <w:rPr>
+                <w:noProof/>
+              </w:rPr>
+              <w:drawing>
+                <wp:inline distT="0" distB="0" distL="0" distR="0" wp14:anchorId="3A09C4E9" wp14:editId="041740B7">
+                  <wp:extent cx="1943100" cy="1169670"/>
+                  <wp:effectExtent l="0" t="0" r="0" b="0"/>
+                  <wp:docPr id="1478257926" name="Picture 1"/>
+                  <wp:cNvGraphicFramePr>
+                    <a:graphicFrameLocks xmlns:a="http://schemas.openxmlformats.org/drawingml/2006/main" noChangeAspect="1"/>
+                  </wp:cNvGraphicFramePr>
+                  <a:graphic xmlns:a="http://schemas.openxmlformats.org/drawingml/2006/main">
+                    <a:graphicData uri="http://schemas.openxmlformats.org/drawingml/2006/picture">
+                      <pic:pic xmlns:pic="http://schemas.openxmlformats.org/drawingml/2006/picture">
+                        <pic:nvPicPr>
+                          <pic:cNvPr id="1478257926" name=""/>
+                          <pic:cNvPicPr/>
+                        </pic:nvPicPr>
+                        <pic:blipFill>
+                          <a:blip r:embed="rId19"/>
+                          <a:stretch>
+                            <a:fillRect/>
+                          </a:stretch>
+                        </pic:blipFill>
+                        <pic:spPr>
+                          <a:xfrm>
+                            <a:off x="0" y="0"/>
+                            <a:ext cx="1943100" cy="1169670"/>
+                          </a:xfrm>
+                          <a:prstGeom prst="rect">
+                            <a:avLst/>
+                          </a:prstGeom>
+                        </pic:spPr>
+                      </pic:pic>
+                    </a:graphicData>
+                  </a:graphic>
+                </wp:inline>
+              </w:drawing>
+            </w:r>
+          </w:p>
+        </w:tc>
+      </w:tr>
+    </w:tbl>
+    <w:p>
+      <w:r>
+        <w:rPr>
+          <w:b/>
+          <w:bCs/>
+        </w:rPr>
+        <w:t xml:space="preserve">Fig. </w:t>
+      </w:r>
+      <w:r>
+        <w:rPr>
+          <w:b/>
+          <w:bCs/>
+        </w:rPr>
+        <w:t>3</w:t>
+      </w:r>
+      <w:r>
+        <w:rPr>
+          <w:b/>
+          <w:bCs/>
+        </w:rPr>
+        <w:t xml:space="preserve">. </w:t>
+      </w:r>
+      <w:r>
+        <w:t xml:space="preserve">Detected and </w:t>
+      </w:r>
+      <w:r>
+        <w:t>Decoded Barcode.</w:t>
+      </w:r>
+    </w:p>
     <w:p>
       <w:pPr>
         <w:pStyle w:val="Heading2"/>
@@ -1924,7 +2684,6 @@
         </w:numPr>
       </w:pPr>
       <w:r>
-        <w:lastRenderedPageBreak/>
         <w:t xml:space="preserve">D. </w:t>
       </w:r>
       <w:r>
@@ -2040,6 +2799,90 @@
       </w:r>
       <w:r>
         <w:t>Saves annotated images with bounding boxes and displays decoded data.</w:t>
+      </w:r>
+    </w:p>
+    <w:p>
+      <w:pPr>
+        <w:ind w:left="426"/>
+        <w:jc w:val="center"/>
+      </w:pPr>
+      <w:r>
+        <w:rPr>
+          <w:noProof/>
+        </w:rPr>
+        <w:drawing>
+          <wp:inline distT="0" distB="0" distL="0" distR="0" wp14:anchorId="7252034B" wp14:editId="2A5CD5CE">
+            <wp:extent cx="1027137" cy="3139440"/>
+            <wp:effectExtent l="0" t="0" r="1905" b="3810"/>
+            <wp:docPr id="1970153705" name="Picture 2"/>
+            <wp:cNvGraphicFramePr>
+              <a:graphicFrameLocks xmlns:a="http://schemas.openxmlformats.org/drawingml/2006/main" noChangeAspect="1"/>
+            </wp:cNvGraphicFramePr>
+            <a:graphic xmlns:a="http://schemas.openxmlformats.org/drawingml/2006/main">
+              <a:graphicData uri="http://schemas.openxmlformats.org/drawingml/2006/picture">
+                <pic:pic xmlns:pic="http://schemas.openxmlformats.org/drawingml/2006/picture">
+                  <pic:nvPicPr>
+                    <pic:cNvPr id="1970153705" name="Picture 1970153705"/>
+                    <pic:cNvPicPr/>
+                  </pic:nvPicPr>
+                  <pic:blipFill>
+                    <a:blip r:embed="rId20">
+                      <a:extLst>
+                        <a:ext uri="{28A0092B-C50C-407E-A947-70E740481C1C}">
+                          <a14:useLocalDpi xmlns:a14="http://schemas.microsoft.com/office/drawing/2010/main" val="0"/>
+                        </a:ext>
+                      </a:extLst>
+                    </a:blip>
+                    <a:stretch>
+                      <a:fillRect/>
+                    </a:stretch>
+                  </pic:blipFill>
+                  <pic:spPr>
+                    <a:xfrm>
+                      <a:off x="0" y="0"/>
+                      <a:ext cx="1034993" cy="3163451"/>
+                    </a:xfrm>
+                    <a:prstGeom prst="rect">
+                      <a:avLst/>
+                    </a:prstGeom>
+                  </pic:spPr>
+                </pic:pic>
+              </a:graphicData>
+            </a:graphic>
+          </wp:inline>
+        </w:drawing>
+      </w:r>
+    </w:p>
+    <w:p>
+      <w:pPr>
+        <w:ind w:left="426"/>
+      </w:pPr>
+      <w:r>
+        <w:rPr>
+          <w:b/>
+          <w:bCs/>
+        </w:rPr>
+        <w:t xml:space="preserve">Fig. </w:t>
+      </w:r>
+      <w:r>
+        <w:rPr>
+          <w:b/>
+          <w:bCs/>
+        </w:rPr>
+        <w:t>4</w:t>
+      </w:r>
+      <w:r>
+        <w:rPr>
+          <w:b/>
+          <w:bCs/>
+        </w:rPr>
+        <w:t xml:space="preserve">. </w:t>
+      </w:r>
+      <w:r>
+        <w:t>Barcode Detection and Decoding Pipeline</w:t>
+      </w:r>
+      <w:r>
+        <w:t>.</w:t>
       </w:r>
     </w:p>
     <w:p>
@@ -2138,6 +2981,256 @@
         <w:t>Barcodes with partial visibility or distortion often failed during decoding. Introducing advanced machine learning models could address this.</w:t>
       </w:r>
     </w:p>
+    <w:p/>
+    <w:tbl>
+      <w:tblPr>
+        <w:tblStyle w:val="TableGrid"/>
+        <w:tblW w:w="0" w:type="auto"/>
+        <w:tblInd w:w="142" w:type="dxa"/>
+        <w:tblBorders>
+          <w:top w:val="none" w:sz="0" w:space="0" w:color="auto"/>
+          <w:left w:val="none" w:sz="0" w:space="0" w:color="auto"/>
+          <w:bottom w:val="none" w:sz="0" w:space="0" w:color="auto"/>
+          <w:right w:val="none" w:sz="0" w:space="0" w:color="auto"/>
+          <w:insideH w:val="none" w:sz="0" w:space="0" w:color="auto"/>
+          <w:insideV w:val="none" w:sz="0" w:space="0" w:color="auto"/>
+        </w:tblBorders>
+        <w:tblLook w:val="04A0" w:firstRow="1" w:lastRow="0" w:firstColumn="1" w:lastColumn="0" w:noHBand="0" w:noVBand="1"/>
+      </w:tblPr>
+      <w:tblGrid>
+        <w:gridCol w:w="4898"/>
+      </w:tblGrid>
+      <w:tr>
+        <w:tc>
+          <w:tcPr>
+            <w:tcW w:w="5040" w:type="dxa"/>
+          </w:tcPr>
+          <w:p>
+            <w:pPr>
+              <w:jc w:val="center"/>
+            </w:pPr>
+            <w:r>
+              <w:t>(a)</w:t>
+            </w:r>
+            <w:r>
+              <w:t xml:space="preserve"> Low-Quality Images</w:t>
+            </w:r>
+          </w:p>
+          <w:p>
+            <w:pPr>
+              <w:jc w:val="center"/>
+            </w:pPr>
+            <w:r>
+              <w:rPr>
+                <w:noProof/>
+              </w:rPr>
+              <w:drawing>
+                <wp:inline distT="0" distB="0" distL="0" distR="0" wp14:anchorId="4A92425F" wp14:editId="24F270E9">
+                  <wp:extent cx="1188720" cy="1188720"/>
+                  <wp:effectExtent l="0" t="0" r="0" b="0"/>
+                  <wp:docPr id="1398425587" name="Picture 10"/>
+                  <wp:cNvGraphicFramePr>
+                    <a:graphicFrameLocks xmlns:a="http://schemas.openxmlformats.org/drawingml/2006/main" noChangeAspect="1"/>
+                  </wp:cNvGraphicFramePr>
+                  <a:graphic xmlns:a="http://schemas.openxmlformats.org/drawingml/2006/main">
+                    <a:graphicData uri="http://schemas.openxmlformats.org/drawingml/2006/picture">
+                      <pic:pic xmlns:pic="http://schemas.openxmlformats.org/drawingml/2006/picture">
+                        <pic:nvPicPr>
+                          <pic:cNvPr id="1398425587" name="Picture 1398425587"/>
+                          <pic:cNvPicPr/>
+                        </pic:nvPicPr>
+                        <pic:blipFill>
+                          <a:blip r:embed="rId21" cstate="print">
+                            <a:extLst>
+                              <a:ext uri="{28A0092B-C50C-407E-A947-70E740481C1C}">
+                                <a14:useLocalDpi xmlns:a14="http://schemas.microsoft.com/office/drawing/2010/main" val="0"/>
+                              </a:ext>
+                            </a:extLst>
+                          </a:blip>
+                          <a:stretch>
+                            <a:fillRect/>
+                          </a:stretch>
+                        </pic:blipFill>
+                        <pic:spPr>
+                          <a:xfrm>
+                            <a:off x="0" y="0"/>
+                            <a:ext cx="1188720" cy="1188720"/>
+                          </a:xfrm>
+                          <a:prstGeom prst="rect">
+                            <a:avLst/>
+                          </a:prstGeom>
+                        </pic:spPr>
+                      </pic:pic>
+                    </a:graphicData>
+                  </a:graphic>
+                </wp:inline>
+              </w:drawing>
+            </w:r>
+          </w:p>
+        </w:tc>
+      </w:tr>
+      <w:tr>
+        <w:tc>
+          <w:tcPr>
+            <w:tcW w:w="5040" w:type="dxa"/>
+          </w:tcPr>
+          <w:p>
+            <w:pPr>
+              <w:jc w:val="center"/>
+            </w:pPr>
+            <w:r>
+              <w:t>(b)</w:t>
+            </w:r>
+            <w:r>
+              <w:t xml:space="preserve"> Rotated and Overlapping Barcodes</w:t>
+            </w:r>
+          </w:p>
+          <w:p>
+            <w:pPr>
+              <w:jc w:val="center"/>
+            </w:pPr>
+            <w:r>
+              <w:rPr>
+                <w:noProof/>
+              </w:rPr>
+              <w:drawing>
+                <wp:inline distT="0" distB="0" distL="0" distR="0" wp14:anchorId="4D2356E2" wp14:editId="383D5BAB">
+                  <wp:extent cx="1181100" cy="1181100"/>
+                  <wp:effectExtent l="0" t="0" r="0" b="0"/>
+                  <wp:docPr id="464825651" name="Picture 9"/>
+                  <wp:cNvGraphicFramePr>
+                    <a:graphicFrameLocks xmlns:a="http://schemas.openxmlformats.org/drawingml/2006/main" noChangeAspect="1"/>
+                  </wp:cNvGraphicFramePr>
+                  <a:graphic xmlns:a="http://schemas.openxmlformats.org/drawingml/2006/main">
+                    <a:graphicData uri="http://schemas.openxmlformats.org/drawingml/2006/picture">
+                      <pic:pic xmlns:pic="http://schemas.openxmlformats.org/drawingml/2006/picture">
+                        <pic:nvPicPr>
+                          <pic:cNvPr id="464825651" name="Picture 464825651"/>
+                          <pic:cNvPicPr/>
+                        </pic:nvPicPr>
+                        <pic:blipFill>
+                          <a:blip r:embed="rId22" cstate="print">
+                            <a:extLst>
+                              <a:ext uri="{28A0092B-C50C-407E-A947-70E740481C1C}">
+                                <a14:useLocalDpi xmlns:a14="http://schemas.microsoft.com/office/drawing/2010/main" val="0"/>
+                              </a:ext>
+                            </a:extLst>
+                          </a:blip>
+                          <a:stretch>
+                            <a:fillRect/>
+                          </a:stretch>
+                        </pic:blipFill>
+                        <pic:spPr>
+                          <a:xfrm>
+                            <a:off x="0" y="0"/>
+                            <a:ext cx="1181100" cy="1181100"/>
+                          </a:xfrm>
+                          <a:prstGeom prst="rect">
+                            <a:avLst/>
+                          </a:prstGeom>
+                        </pic:spPr>
+                      </pic:pic>
+                    </a:graphicData>
+                  </a:graphic>
+                </wp:inline>
+              </w:drawing>
+            </w:r>
+          </w:p>
+        </w:tc>
+      </w:tr>
+      <w:tr>
+        <w:tc>
+          <w:tcPr>
+            <w:tcW w:w="5040" w:type="dxa"/>
+          </w:tcPr>
+          <w:p>
+            <w:pPr>
+              <w:jc w:val="center"/>
+            </w:pPr>
+            <w:r>
+              <w:t>(c)</w:t>
+            </w:r>
+            <w:r>
+              <w:t xml:space="preserve"> Detected Barcode, But Decoding Failed.</w:t>
+            </w:r>
+          </w:p>
+          <w:p>
+            <w:pPr>
+              <w:jc w:val="center"/>
+            </w:pPr>
+            <w:r>
+              <w:rPr>
+                <w:noProof/>
+              </w:rPr>
+              <w:drawing>
+                <wp:inline distT="0" distB="0" distL="0" distR="0" wp14:anchorId="095CC7CA" wp14:editId="47695085">
+                  <wp:extent cx="3063240" cy="403860"/>
+                  <wp:effectExtent l="0" t="0" r="3810" b="0"/>
+                  <wp:docPr id="1550418717" name="Picture 1"/>
+                  <wp:cNvGraphicFramePr>
+                    <a:graphicFrameLocks xmlns:a="http://schemas.openxmlformats.org/drawingml/2006/main" noChangeAspect="1"/>
+                  </wp:cNvGraphicFramePr>
+                  <a:graphic xmlns:a="http://schemas.openxmlformats.org/drawingml/2006/main">
+                    <a:graphicData uri="http://schemas.openxmlformats.org/drawingml/2006/picture">
+                      <pic:pic xmlns:pic="http://schemas.openxmlformats.org/drawingml/2006/picture">
+                        <pic:nvPicPr>
+                          <pic:cNvPr id="1550418717" name=""/>
+                          <pic:cNvPicPr/>
+                        </pic:nvPicPr>
+                        <pic:blipFill>
+                          <a:blip r:embed="rId23"/>
+                          <a:stretch>
+                            <a:fillRect/>
+                          </a:stretch>
+                        </pic:blipFill>
+                        <pic:spPr>
+                          <a:xfrm>
+                            <a:off x="0" y="0"/>
+                            <a:ext cx="3063240" cy="403860"/>
+                          </a:xfrm>
+                          <a:prstGeom prst="rect">
+                            <a:avLst/>
+                          </a:prstGeom>
+                        </pic:spPr>
+                      </pic:pic>
+                    </a:graphicData>
+                  </a:graphic>
+                </wp:inline>
+              </w:drawing>
+            </w:r>
+          </w:p>
+        </w:tc>
+      </w:tr>
+    </w:tbl>
+    <w:p>
+      <w:pPr>
+        <w:ind w:left="142"/>
+      </w:pPr>
+      <w:r>
+        <w:rPr>
+          <w:b/>
+          <w:bCs/>
+        </w:rPr>
+        <w:t xml:space="preserve">Fig. </w:t>
+      </w:r>
+      <w:r>
+        <w:rPr>
+          <w:b/>
+          <w:bCs/>
+        </w:rPr>
+        <w:t>5</w:t>
+      </w:r>
+      <w:r>
+        <w:rPr>
+          <w:b/>
+          <w:bCs/>
+        </w:rPr>
+        <w:t>.</w:t>
+      </w:r>
+      <w:r>
+        <w:t xml:space="preserve"> Barcode detection and decoding challenges.</w:t>
+      </w:r>
+    </w:p>
     <w:p>
       <w:pPr>
         <w:pStyle w:val="Heading1"/>
@@ -2183,7 +3276,13 @@
         <w:ind w:firstLine="142"/>
       </w:pPr>
       <w:r>
-        <w:t>The system was tested on a dataset of barcode images sourced from Kaggle [3]. The dataset contains 50 images, including various barcode formats (EAN-13, QR codes, CODE128) and real-world conditions such as:</w:t>
+        <w:t xml:space="preserve">The system was tested on a dataset of barcode images sourced from Kaggle [3]. The dataset contains </w:t>
+      </w:r>
+      <w:r>
+        <w:t>952</w:t>
+      </w:r>
+      <w:r>
+        <w:t xml:space="preserve"> images, including various barcode formats (EAN-13, QR codes, CODE128) and real-world conditions such as:</w:t>
       </w:r>
     </w:p>
     <w:p>
@@ -2332,6 +3431,7 @@
         <w:ind w:left="709" w:hanging="142"/>
       </w:pPr>
       <w:r>
+        <w:lastRenderedPageBreak/>
         <w:t>Defined as the proportion of detected barcodes that were successfully decoded.</w:t>
       </w:r>
     </w:p>
@@ -2498,7 +3598,205 @@
         <w:t>Decoded Information</w:t>
       </w:r>
       <w:r>
-        <w:t>: EAN-13: 4902030187590.</w:t>
+        <w:t xml:space="preserve">: </w:t>
+      </w:r>
+      <w:r>
+        <w:t>EAN13 barcode:</w:t>
+      </w:r>
+      <w:r>
+        <w:t xml:space="preserve"> </w:t>
+      </w:r>
+      <w:r>
+        <w:t>8002205319804</w:t>
+      </w:r>
+      <w:r>
+        <w:t>.</w:t>
+      </w:r>
+    </w:p>
+    <w:tbl>
+      <w:tblPr>
+        <w:tblStyle w:val="TableGrid"/>
+        <w:tblW w:w="0" w:type="auto"/>
+        <w:tblInd w:w="567" w:type="dxa"/>
+        <w:tblBorders>
+          <w:top w:val="none" w:sz="0" w:space="0" w:color="auto"/>
+          <w:left w:val="none" w:sz="0" w:space="0" w:color="auto"/>
+          <w:bottom w:val="none" w:sz="0" w:space="0" w:color="auto"/>
+          <w:right w:val="none" w:sz="0" w:space="0" w:color="auto"/>
+          <w:insideH w:val="none" w:sz="0" w:space="0" w:color="auto"/>
+          <w:insideV w:val="none" w:sz="0" w:space="0" w:color="auto"/>
+        </w:tblBorders>
+        <w:tblLook w:val="04A0" w:firstRow="1" w:lastRow="0" w:firstColumn="1" w:lastColumn="0" w:noHBand="0" w:noVBand="1"/>
+      </w:tblPr>
+      <w:tblGrid>
+        <w:gridCol w:w="2236"/>
+        <w:gridCol w:w="2237"/>
+      </w:tblGrid>
+      <w:tr>
+        <w:tc>
+          <w:tcPr>
+            <w:tcW w:w="2520" w:type="dxa"/>
+          </w:tcPr>
+          <w:p>
+            <w:pPr>
+              <w:jc w:val="center"/>
+            </w:pPr>
+            <w:r>
+              <w:t>(a)</w:t>
+            </w:r>
+            <w:r>
+              <w:t xml:space="preserve"> </w:t>
+            </w:r>
+            <w:r>
+              <w:t>Clear Barcode Image.</w:t>
+            </w:r>
+          </w:p>
+          <w:p>
+            <w:pPr>
+              <w:jc w:val="center"/>
+            </w:pPr>
+            <w:r>
+              <w:rPr>
+                <w:noProof/>
+              </w:rPr>
+              <w:drawing>
+                <wp:inline distT="0" distB="0" distL="0" distR="0" wp14:anchorId="376576AD" wp14:editId="68F32446">
+                  <wp:extent cx="1584960" cy="1188720"/>
+                  <wp:effectExtent l="0" t="0" r="0" b="0"/>
+                  <wp:docPr id="995614687" name="Picture 11"/>
+                  <wp:cNvGraphicFramePr>
+                    <a:graphicFrameLocks xmlns:a="http://schemas.openxmlformats.org/drawingml/2006/main" noChangeAspect="1"/>
+                  </wp:cNvGraphicFramePr>
+                  <a:graphic xmlns:a="http://schemas.openxmlformats.org/drawingml/2006/main">
+                    <a:graphicData uri="http://schemas.openxmlformats.org/drawingml/2006/picture">
+                      <pic:pic xmlns:pic="http://schemas.openxmlformats.org/drawingml/2006/picture">
+                        <pic:nvPicPr>
+                          <pic:cNvPr id="995614687" name="Picture 11"/>
+                          <pic:cNvPicPr/>
+                        </pic:nvPicPr>
+                        <pic:blipFill>
+                          <a:blip r:embed="rId24" cstate="print">
+                            <a:extLst>
+                              <a:ext uri="{28A0092B-C50C-407E-A947-70E740481C1C}">
+                                <a14:useLocalDpi xmlns:a14="http://schemas.microsoft.com/office/drawing/2010/main" val="0"/>
+                              </a:ext>
+                            </a:extLst>
+                          </a:blip>
+                          <a:stretch>
+                            <a:fillRect/>
+                          </a:stretch>
+                        </pic:blipFill>
+                        <pic:spPr>
+                          <a:xfrm>
+                            <a:off x="0" y="0"/>
+                            <a:ext cx="1584960" cy="1188720"/>
+                          </a:xfrm>
+                          <a:prstGeom prst="rect">
+                            <a:avLst/>
+                          </a:prstGeom>
+                        </pic:spPr>
+                      </pic:pic>
+                    </a:graphicData>
+                  </a:graphic>
+                </wp:inline>
+              </w:drawing>
+            </w:r>
+          </w:p>
+        </w:tc>
+        <w:tc>
+          <w:tcPr>
+            <w:tcW w:w="2520" w:type="dxa"/>
+          </w:tcPr>
+          <w:p>
+            <w:pPr>
+              <w:jc w:val="center"/>
+            </w:pPr>
+            <w:r>
+              <w:t>(b)</w:t>
+            </w:r>
+            <w:r>
+              <w:t xml:space="preserve"> </w:t>
+            </w:r>
+            <w:r>
+              <w:t>Barcode Detected.</w:t>
+            </w:r>
+            <w:r>
+              <w:rPr>
+                <w:noProof/>
+              </w:rPr>
+              <w:drawing>
+                <wp:inline distT="0" distB="0" distL="0" distR="0" wp14:anchorId="2B1C9851" wp14:editId="68463885">
+                  <wp:extent cx="1584960" cy="1188720"/>
+                  <wp:effectExtent l="0" t="0" r="0" b="0"/>
+                  <wp:docPr id="919643900" name="Picture 11"/>
+                  <wp:cNvGraphicFramePr>
+                    <a:graphicFrameLocks xmlns:a="http://schemas.openxmlformats.org/drawingml/2006/main" noChangeAspect="1"/>
+                  </wp:cNvGraphicFramePr>
+                  <a:graphic xmlns:a="http://schemas.openxmlformats.org/drawingml/2006/main">
+                    <a:graphicData uri="http://schemas.openxmlformats.org/drawingml/2006/picture">
+                      <pic:pic xmlns:pic="http://schemas.openxmlformats.org/drawingml/2006/picture">
+                        <pic:nvPicPr>
+                          <pic:cNvPr id="919643900" name="Picture 11"/>
+                          <pic:cNvPicPr/>
+                        </pic:nvPicPr>
+                        <pic:blipFill>
+                          <a:blip r:embed="rId25" cstate="print">
+                            <a:extLst>
+                              <a:ext uri="{28A0092B-C50C-407E-A947-70E740481C1C}">
+                                <a14:useLocalDpi xmlns:a14="http://schemas.microsoft.com/office/drawing/2010/main" val="0"/>
+                              </a:ext>
+                            </a:extLst>
+                          </a:blip>
+                          <a:stretch>
+                            <a:fillRect/>
+                          </a:stretch>
+                        </pic:blipFill>
+                        <pic:spPr>
+                          <a:xfrm>
+                            <a:off x="0" y="0"/>
+                            <a:ext cx="1584960" cy="1188720"/>
+                          </a:xfrm>
+                          <a:prstGeom prst="rect">
+                            <a:avLst/>
+                          </a:prstGeom>
+                        </pic:spPr>
+                      </pic:pic>
+                    </a:graphicData>
+                  </a:graphic>
+                </wp:inline>
+              </w:drawing>
+            </w:r>
+          </w:p>
+        </w:tc>
+      </w:tr>
+    </w:tbl>
+    <w:p>
+      <w:pPr>
+        <w:ind w:left="567"/>
+      </w:pPr>
+      <w:r>
+        <w:rPr>
+          <w:b/>
+          <w:bCs/>
+        </w:rPr>
+        <w:t xml:space="preserve">Fig. </w:t>
+      </w:r>
+      <w:r>
+        <w:rPr>
+          <w:b/>
+          <w:bCs/>
+        </w:rPr>
+        <w:t>9</w:t>
+      </w:r>
+      <w:r>
+        <w:rPr>
+          <w:b/>
+          <w:bCs/>
+        </w:rPr>
+        <w:t xml:space="preserve">. </w:t>
+      </w:r>
+      <w:r>
+        <w:t>Successful detection and decoding.</w:t>
       </w:r>
     </w:p>
     <w:p>
@@ -2598,125 +3896,201 @@
         <w:t>: None (warning logged).</w:t>
       </w:r>
     </w:p>
-    <w:p>
-      <w:pPr>
-        <w:pStyle w:val="ListParagraph"/>
-        <w:numPr>
-          <w:ilvl w:val="0"/>
-          <w:numId w:val="65"/>
-        </w:numPr>
-        <w:ind w:left="426" w:hanging="284"/>
+    <w:tbl>
+      <w:tblPr>
+        <w:tblStyle w:val="TableGrid"/>
+        <w:tblW w:w="0" w:type="auto"/>
+        <w:tblInd w:w="567" w:type="dxa"/>
+        <w:tblBorders>
+          <w:top w:val="none" w:sz="0" w:space="0" w:color="auto"/>
+          <w:left w:val="none" w:sz="0" w:space="0" w:color="auto"/>
+          <w:bottom w:val="none" w:sz="0" w:space="0" w:color="auto"/>
+          <w:right w:val="none" w:sz="0" w:space="0" w:color="auto"/>
+          <w:insideH w:val="none" w:sz="0" w:space="0" w:color="auto"/>
+          <w:insideV w:val="none" w:sz="0" w:space="0" w:color="auto"/>
+        </w:tblBorders>
+        <w:tblLook w:val="04A0" w:firstRow="1" w:lastRow="0" w:firstColumn="1" w:lastColumn="0" w:noHBand="0" w:noVBand="1"/>
+      </w:tblPr>
+      <w:tblGrid>
+        <w:gridCol w:w="2231"/>
+        <w:gridCol w:w="2242"/>
+      </w:tblGrid>
+      <w:tr>
+        <w:tc>
+          <w:tcPr>
+            <w:tcW w:w="2520" w:type="dxa"/>
+          </w:tcPr>
+          <w:p>
+            <w:pPr>
+              <w:jc w:val="center"/>
+            </w:pPr>
+            <w:r>
+              <w:t>(a)</w:t>
+            </w:r>
+            <w:r>
+              <w:t xml:space="preserve"> Clear Barcode Image.</w:t>
+            </w:r>
+          </w:p>
+          <w:p>
+            <w:pPr>
+              <w:jc w:val="center"/>
+            </w:pPr>
+            <w:r>
+              <w:rPr>
+                <w:noProof/>
+              </w:rPr>
+              <w:drawing>
+                <wp:inline distT="0" distB="0" distL="0" distR="0" wp14:anchorId="4B836F05" wp14:editId="41E2987E">
+                  <wp:extent cx="929640" cy="929640"/>
+                  <wp:effectExtent l="0" t="0" r="3810" b="3810"/>
+                  <wp:docPr id="1030224835" name="Picture 13"/>
+                  <wp:cNvGraphicFramePr>
+                    <a:graphicFrameLocks xmlns:a="http://schemas.openxmlformats.org/drawingml/2006/main" noChangeAspect="1"/>
+                  </wp:cNvGraphicFramePr>
+                  <a:graphic xmlns:a="http://schemas.openxmlformats.org/drawingml/2006/main">
+                    <a:graphicData uri="http://schemas.openxmlformats.org/drawingml/2006/picture">
+                      <pic:pic xmlns:pic="http://schemas.openxmlformats.org/drawingml/2006/picture">
+                        <pic:nvPicPr>
+                          <pic:cNvPr id="1030224835" name="Picture 13"/>
+                          <pic:cNvPicPr/>
+                        </pic:nvPicPr>
+                        <pic:blipFill>
+                          <a:blip r:embed="rId26" cstate="print">
+                            <a:extLst>
+                              <a:ext uri="{28A0092B-C50C-407E-A947-70E740481C1C}">
+                                <a14:useLocalDpi xmlns:a14="http://schemas.microsoft.com/office/drawing/2010/main" val="0"/>
+                              </a:ext>
+                            </a:extLst>
+                          </a:blip>
+                          <a:stretch>
+                            <a:fillRect/>
+                          </a:stretch>
+                        </pic:blipFill>
+                        <pic:spPr>
+                          <a:xfrm>
+                            <a:off x="0" y="0"/>
+                            <a:ext cx="929640" cy="929640"/>
+                          </a:xfrm>
+                          <a:prstGeom prst="rect">
+                            <a:avLst/>
+                          </a:prstGeom>
+                        </pic:spPr>
+                      </pic:pic>
+                    </a:graphicData>
+                  </a:graphic>
+                </wp:inline>
+              </w:drawing>
+            </w:r>
+          </w:p>
+        </w:tc>
+        <w:tc>
+          <w:tcPr>
+            <w:tcW w:w="2520" w:type="dxa"/>
+          </w:tcPr>
+          <w:p>
+            <w:pPr>
+              <w:jc w:val="center"/>
+            </w:pPr>
+            <w:r>
+              <w:t>(b)</w:t>
+            </w:r>
+            <w:r>
+              <w:t xml:space="preserve"> Barcode Detected.</w:t>
+            </w:r>
+          </w:p>
+          <w:p>
+            <w:pPr>
+              <w:jc w:val="center"/>
+            </w:pPr>
+            <w:r>
+              <w:rPr>
+                <w:noProof/>
+              </w:rPr>
+              <w:drawing>
+                <wp:inline distT="0" distB="0" distL="0" distR="0" wp14:anchorId="7D92275C" wp14:editId="005116C1">
+                  <wp:extent cx="952500" cy="952500"/>
+                  <wp:effectExtent l="0" t="0" r="0" b="0"/>
+                  <wp:docPr id="1654589613" name="Picture 13"/>
+                  <wp:cNvGraphicFramePr>
+                    <a:graphicFrameLocks xmlns:a="http://schemas.openxmlformats.org/drawingml/2006/main" noChangeAspect="1"/>
+                  </wp:cNvGraphicFramePr>
+                  <a:graphic xmlns:a="http://schemas.openxmlformats.org/drawingml/2006/main">
+                    <a:graphicData uri="http://schemas.openxmlformats.org/drawingml/2006/picture">
+                      <pic:pic xmlns:pic="http://schemas.openxmlformats.org/drawingml/2006/picture">
+                        <pic:nvPicPr>
+                          <pic:cNvPr id="1654589613" name="Picture 1654589613"/>
+                          <pic:cNvPicPr/>
+                        </pic:nvPicPr>
+                        <pic:blipFill>
+                          <a:blip r:embed="rId27" cstate="print">
+                            <a:extLst>
+                              <a:ext uri="{28A0092B-C50C-407E-A947-70E740481C1C}">
+                                <a14:useLocalDpi xmlns:a14="http://schemas.microsoft.com/office/drawing/2010/main" val="0"/>
+                              </a:ext>
+                            </a:extLst>
+                          </a:blip>
+                          <a:stretch>
+                            <a:fillRect/>
+                          </a:stretch>
+                        </pic:blipFill>
+                        <pic:spPr>
+                          <a:xfrm>
+                            <a:off x="0" y="0"/>
+                            <a:ext cx="952500" cy="952500"/>
+                          </a:xfrm>
+                          <a:prstGeom prst="rect">
+                            <a:avLst/>
+                          </a:prstGeom>
+                        </pic:spPr>
+                      </pic:pic>
+                    </a:graphicData>
+                  </a:graphic>
+                </wp:inline>
+              </w:drawing>
+            </w:r>
+          </w:p>
+        </w:tc>
+      </w:tr>
+    </w:tbl>
+    <w:p>
+      <w:pPr>
+        <w:ind w:left="426"/>
       </w:pPr>
       <w:r>
         <w:rPr>
           <w:b/>
           <w:bCs/>
         </w:rPr>
-        <w:t>Multiple Barcodes</w:t>
-      </w:r>
-      <w:r>
-        <w:t>:</w:t>
-      </w:r>
-    </w:p>
-    <w:p>
-      <w:pPr>
-        <w:numPr>
-          <w:ilvl w:val="0"/>
-          <w:numId w:val="64"/>
-        </w:numPr>
-        <w:tabs>
-          <w:tab w:val="clear" w:pos="720"/>
-          <w:tab w:val="num" w:pos="567"/>
-        </w:tabs>
-        <w:ind w:left="567" w:hanging="141"/>
-      </w:pPr>
+        <w:t xml:space="preserve">Fig. </w:t>
+      </w:r>
       <w:r>
         <w:rPr>
           <w:b/>
           <w:bCs/>
         </w:rPr>
-        <w:t>Input</w:t>
-      </w:r>
-      <w:r>
-        <w:t>: An image containing both EAN-13 and QR codes.</w:t>
-      </w:r>
-    </w:p>
-    <w:p>
-      <w:pPr>
-        <w:numPr>
-          <w:ilvl w:val="0"/>
-          <w:numId w:val="64"/>
-        </w:numPr>
-        <w:tabs>
-          <w:tab w:val="clear" w:pos="720"/>
-          <w:tab w:val="num" w:pos="567"/>
-        </w:tabs>
-        <w:ind w:left="567" w:hanging="141"/>
-      </w:pPr>
+        <w:t>10</w:t>
+      </w:r>
       <w:r>
         <w:rPr>
           <w:b/>
           <w:bCs/>
         </w:rPr>
-        <w:t>Output</w:t>
-      </w:r>
-      <w:r>
-        <w:t>: Multiple bounding boxes drawn with decoded data for each barcode.</w:t>
-      </w:r>
-    </w:p>
-    <w:p>
-      <w:pPr>
-        <w:numPr>
-          <w:ilvl w:val="0"/>
-          <w:numId w:val="64"/>
-        </w:numPr>
-        <w:tabs>
-          <w:tab w:val="clear" w:pos="720"/>
-          <w:tab w:val="num" w:pos="567"/>
-        </w:tabs>
-        <w:ind w:left="567" w:hanging="141"/>
-      </w:pPr>
-      <w:r>
-        <w:rPr>
-          <w:b/>
-          <w:bCs/>
-        </w:rPr>
-        <w:t>Decoded Information</w:t>
-      </w:r>
-      <w:r>
-        <w:t>:</w:t>
-      </w:r>
-    </w:p>
-    <w:p>
-      <w:pPr>
-        <w:numPr>
-          <w:ilvl w:val="1"/>
-          <w:numId w:val="64"/>
-        </w:numPr>
-        <w:tabs>
-          <w:tab w:val="clear" w:pos="1440"/>
-          <w:tab w:val="num" w:pos="851"/>
-        </w:tabs>
-        <w:ind w:left="851" w:hanging="142"/>
-      </w:pPr>
-      <w:r>
-        <w:t>EAN-13: 8023222032262</w:t>
-      </w:r>
-    </w:p>
-    <w:p>
-      <w:pPr>
-        <w:numPr>
-          <w:ilvl w:val="1"/>
-          <w:numId w:val="64"/>
-        </w:numPr>
-        <w:tabs>
-          <w:tab w:val="clear" w:pos="1440"/>
-          <w:tab w:val="num" w:pos="851"/>
-        </w:tabs>
-        <w:ind w:left="851" w:hanging="142"/>
-      </w:pPr>
-      <w:r>
-        <w:t>QR Code: https://example.com.</w:t>
+        <w:t xml:space="preserve">. </w:t>
+      </w:r>
+      <w:r>
+        <w:t xml:space="preserve">Successful detection </w:t>
+      </w:r>
+      <w:r>
+        <w:t>but</w:t>
+      </w:r>
+      <w:r>
+        <w:t xml:space="preserve"> decoding </w:t>
+      </w:r>
+      <w:r>
+        <w:t>failed</w:t>
+      </w:r>
+      <w:r>
+        <w:t>.</w:t>
       </w:r>
     </w:p>
     <w:p>
@@ -3127,7 +4501,6 @@
         </w:numPr>
       </w:pPr>
       <w:r>
-        <w:lastRenderedPageBreak/>
         <w:t>B</w:t>
       </w:r>
       <w:r>
@@ -3281,42 +4654,6 @@
       </w:pPr>
       <w:r>
         <w:t>Barcodes in low-resolution images or those with heavy compression often lack sufficient detail for successful detection and decoding.</w:t>
-      </w:r>
-    </w:p>
-    <w:p>
-      <w:pPr>
-        <w:pStyle w:val="ListParagraph"/>
-        <w:numPr>
-          <w:ilvl w:val="0"/>
-          <w:numId w:val="76"/>
-        </w:numPr>
-        <w:ind w:left="426" w:hanging="284"/>
-      </w:pPr>
-      <w:r>
-        <w:rPr>
-          <w:b/>
-          <w:bCs/>
-        </w:rPr>
-        <w:t>Limited Dataset</w:t>
-      </w:r>
-      <w:r>
-        <w:t>:</w:t>
-      </w:r>
-    </w:p>
-    <w:p>
-      <w:pPr>
-        <w:numPr>
-          <w:ilvl w:val="0"/>
-          <w:numId w:val="75"/>
-        </w:numPr>
-        <w:tabs>
-          <w:tab w:val="clear" w:pos="720"/>
-          <w:tab w:val="num" w:pos="567"/>
-        </w:tabs>
-        <w:ind w:left="567" w:hanging="141"/>
-      </w:pPr>
-      <w:r>
-        <w:t>The testing dataset contains only 50 images, which may not comprehensively represent real-world diversity, such as damaged or unconventional barcode formats.</w:t>
       </w:r>
     </w:p>
     <w:p>
@@ -3549,6 +4886,7 @@
         <w:jc w:val="both"/>
       </w:pPr>
       <w:r>
+        <w:lastRenderedPageBreak/>
         <w:t>Develop a user-friendly interface for non-technical users to upload images and visualize detection and decoding results in real-time.</w:t>
       </w:r>
     </w:p>
@@ -4771,7 +6109,6 @@
           <w:sz w:val="16"/>
           <w:szCs w:val="16"/>
         </w:rPr>
-        <w:lastRenderedPageBreak/>
         <w:t xml:space="preserve">    contours, _ = cv2.findContours(</w:t>
       </w:r>
       <w:proofErr w:type="spellStart"/>
@@ -5957,6 +7294,7 @@
           <w:sz w:val="16"/>
           <w:szCs w:val="16"/>
         </w:rPr>
+        <w:lastRenderedPageBreak/>
         <w:t xml:space="preserve">    </w:t>
       </w:r>
       <w:r>
@@ -6581,6 +7919,7 @@
       <w:pPr>
         <w:rPr>
           <w:rFonts w:ascii="Courier New" w:hAnsi="Courier New" w:cs="Courier New"/>
+          <w:color w:val="000000" w:themeColor="text1"/>
           <w:sz w:val="16"/>
           <w:szCs w:val="16"/>
         </w:rPr>
@@ -6628,6 +7967,56 @@
           <w:szCs w:val="16"/>
         </w:rPr>
         <w:t>)</w:t>
+      </w:r>
+    </w:p>
+    <w:p>
+      <w:pPr>
+        <w:rPr>
+          <w:rFonts w:ascii="Courier New" w:hAnsi="Courier New" w:cs="Courier New"/>
+          <w:color w:val="000000" w:themeColor="text1"/>
+          <w:sz w:val="16"/>
+          <w:szCs w:val="16"/>
+        </w:rPr>
+      </w:pPr>
+    </w:p>
+    <w:p>
+      <w:pPr>
+        <w:rPr>
+          <w:rFonts w:asciiTheme="majorBidi" w:hAnsiTheme="majorBidi" w:cstheme="majorBidi"/>
+          <w:i/>
+          <w:iCs/>
+          <w:sz w:val="16"/>
+          <w:szCs w:val="16"/>
+        </w:rPr>
+      </w:pPr>
+      <w:r>
+        <w:rPr>
+          <w:rFonts w:asciiTheme="majorBidi" w:hAnsiTheme="majorBidi" w:cstheme="majorBidi"/>
+          <w:i/>
+          <w:iCs/>
+        </w:rPr>
+        <w:t xml:space="preserve">For the complete source code, refer to the project repository: </w:t>
+      </w:r>
+      <w:hyperlink r:id="rId28" w:history="1">
+        <w:r>
+          <w:rPr>
+            <w:rStyle w:val="Hyperlink"/>
+            <w:rFonts w:asciiTheme="majorBidi" w:hAnsiTheme="majorBidi" w:cstheme="majorBidi"/>
+            <w:i/>
+            <w:iCs/>
+          </w:rPr>
+          <w:t>Barcode Detection and Decoding.</w:t>
+        </w:r>
+      </w:hyperlink>
+      <w:r>
+        <w:rPr>
+          <w:rFonts w:asciiTheme="majorBidi" w:hAnsiTheme="majorBidi" w:cstheme="majorBidi"/>
+          <w:i/>
+          <w:iCs/>
+          <w:sz w:val="16"/>
+          <w:szCs w:val="16"/>
+        </w:rPr>
+        <w:tab/>
       </w:r>
     </w:p>
     <w:p>
@@ -6659,10 +8048,7 @@
       </w:r>
       <w:proofErr w:type="spellEnd"/>
       <w:r>
-        <w:t xml:space="preserve">, our instructor for the Digital Image Processing (DIP) course, for his invaluable guidance and efforts </w:t>
-      </w:r>
-      <w:r>
-        <w:t>throughout the semester. His insights and support have been instrumental in the successful completion of this project.</w:t>
+        <w:t>, our instructor for the Digital Image Processing (DIP) course, for his invaluable guidance and efforts throughout the semester. His insights and support have been instrumental in the successful completion of this project.</w:t>
       </w:r>
     </w:p>
     <w:p>
@@ -6765,7 +8151,7 @@
         </w:rPr>
         <w:t xml:space="preserve"> Computer Vision Library," [Online]. Available: </w:t>
       </w:r>
-      <w:hyperlink r:id="rId10" w:tgtFrame="_new" w:history="1">
+      <w:hyperlink r:id="rId29" w:tgtFrame="_new" w:history="1">
         <w:r>
           <w:rPr>
             <w:rStyle w:val="Hyperlink"/>
@@ -6828,7 +8214,7 @@
         </w:rPr>
         <w:t xml:space="preserve">," [Online]. Available: </w:t>
       </w:r>
-      <w:hyperlink r:id="rId11" w:tgtFrame="_new" w:history="1">
+      <w:hyperlink r:id="rId30" w:tgtFrame="_new" w:history="1">
         <w:r>
           <w:rPr>
             <w:rStyle w:val="Hyperlink"/>
@@ -6866,7 +8252,7 @@
         </w:rPr>
         <w:t xml:space="preserve">J. Immanuel, "Barcode and QR Dataset," [Online]. Available: </w:t>
       </w:r>
-      <w:hyperlink r:id="rId12" w:tgtFrame="_new" w:history="1">
+      <w:hyperlink r:id="rId31" w:tgtFrame="_new" w:history="1">
         <w:r>
           <w:rPr>
             <w:rStyle w:val="Hyperlink"/>
@@ -6904,7 +8290,7 @@
         </w:rPr>
         <w:t xml:space="preserve">IEEE Standards Association, "Barcode Symbology Standards," [Online]. Available: </w:t>
       </w:r>
-      <w:hyperlink r:id="rId13" w:tgtFrame="_new" w:history="1">
+      <w:hyperlink r:id="rId32" w:tgtFrame="_new" w:history="1">
         <w:r>
           <w:rPr>
             <w:rStyle w:val="Hyperlink"/>
@@ -6992,7 +8378,7 @@
                     <pic:cNvPicPr preferRelativeResize="0"/>
                   </pic:nvPicPr>
                   <pic:blipFill>
-                    <a:blip r:embed="rId14" cstate="print">
+                    <a:blip r:embed="rId33" cstate="print">
                       <a:extLst>
                         <a:ext uri="{28A0092B-C50C-407E-A947-70E740481C1C}">
                           <a14:useLocalDpi xmlns:a14="http://schemas.microsoft.com/office/drawing/2010/main" val="0"/>
@@ -7062,7 +8448,13 @@
         <w:rPr>
           <w:color w:val="000000"/>
         </w:rPr>
-        <w:t xml:space="preserve">Walid has previously studied at the American University of Ras Al Khaimah, UAE, where he completed two semesters before transferring to UCAS. His academic achievements include multiple scholarships and recognition on the Dean’s List for academic excellence. He has worked on diverse projects, including sales forecasting, sentiment analysis, and diabetes prediction, utilizing machine learning techniques and frameworks. </w:t>
+        <w:t xml:space="preserve">Walid has previously studied at the American University of Ras Al Khaimah, UAE, where he completed two semesters before transferring to UCAS. His academic achievements include multiple scholarships and recognition on the Dean’s List for academic excellence. He has worked on diverse </w:t>
+      </w:r>
+      <w:r>
+        <w:rPr>
+          <w:color w:val="000000"/>
+        </w:rPr>
+        <w:t xml:space="preserve">projects, including sales forecasting, sentiment analysis, and diabetes prediction, utilizing machine learning techniques and frameworks. </w:t>
       </w:r>
     </w:p>
     <w:p>
@@ -7152,7 +8544,7 @@
                     <pic:cNvPicPr preferRelativeResize="0"/>
                   </pic:nvPicPr>
                   <pic:blipFill>
-                    <a:blip r:embed="rId15" cstate="print">
+                    <a:blip r:embed="rId34" cstate="print">
                       <a:extLst>
                         <a:ext uri="{28A0092B-C50C-407E-A947-70E740481C1C}">
                           <a14:useLocalDpi xmlns:a14="http://schemas.microsoft.com/office/drawing/2010/main" val="0"/>
@@ -11130,7 +12522,7 @@
   <w:abstractNum w:abstractNumId="30" w15:restartNumberingAfterBreak="0">
     <w:nsid w:val="2E7D3CE0"/>
     <w:multiLevelType w:val="multilevel"/>
-    <w:tmpl w:val="33B8A610"/>
+    <w:tmpl w:val="2768054E"/>
     <w:lvl w:ilvl="0">
       <w:start w:val="1"/>
       <w:numFmt w:val="decimal"/>
@@ -11143,17 +12535,17 @@
         <w:ind w:left="720" w:hanging="360"/>
       </w:pPr>
     </w:lvl>
-    <w:lvl w:ilvl="1" w:tentative="1">
-      <w:start w:val="1"/>
-      <w:numFmt w:val="decimal"/>
-      <w:lvlText w:val="%2."/>
-      <w:lvlJc w:val="left"/>
-      <w:pPr>
-        <w:tabs>
-          <w:tab w:val="num" w:pos="1440"/>
-        </w:tabs>
+    <w:lvl w:ilvl="1">
+      <w:start w:val="1"/>
+      <w:numFmt w:val="lowerLetter"/>
+      <w:lvlText w:val="(%2)"/>
+      <w:lvlJc w:val="left"/>
+      <w:pPr>
         <w:ind w:left="1440" w:hanging="360"/>
       </w:pPr>
+      <w:rPr>
+        <w:rFonts w:hint="default"/>
+      </w:rPr>
     </w:lvl>
     <w:lvl w:ilvl="2" w:tentative="1">
       <w:start w:val="1"/>
@@ -11795,6 +13187,95 @@
     </w:lvl>
   </w:abstractNum>
   <w:abstractNum w:abstractNumId="36" w15:restartNumberingAfterBreak="0">
+    <w:nsid w:val="3CEB4B73"/>
+    <w:multiLevelType w:val="hybridMultilevel"/>
+    <w:tmpl w:val="E3061CC6"/>
+    <w:lvl w:ilvl="0" w:tplc="82FEE30C">
+      <w:start w:val="1"/>
+      <w:numFmt w:val="upperRoman"/>
+      <w:lvlText w:val="%1."/>
+      <w:lvlJc w:val="left"/>
+      <w:pPr>
+        <w:ind w:left="1080" w:hanging="720"/>
+      </w:pPr>
+      <w:rPr>
+        <w:rFonts w:hint="default"/>
+      </w:rPr>
+    </w:lvl>
+    <w:lvl w:ilvl="1" w:tplc="04090019" w:tentative="1">
+      <w:start w:val="1"/>
+      <w:numFmt w:val="lowerLetter"/>
+      <w:lvlText w:val="%2."/>
+      <w:lvlJc w:val="left"/>
+      <w:pPr>
+        <w:ind w:left="1440" w:hanging="360"/>
+      </w:pPr>
+    </w:lvl>
+    <w:lvl w:ilvl="2" w:tplc="0409001B" w:tentative="1">
+      <w:start w:val="1"/>
+      <w:numFmt w:val="lowerRoman"/>
+      <w:lvlText w:val="%3."/>
+      <w:lvlJc w:val="right"/>
+      <w:pPr>
+        <w:ind w:left="2160" w:hanging="180"/>
+      </w:pPr>
+    </w:lvl>
+    <w:lvl w:ilvl="3" w:tplc="0409000F" w:tentative="1">
+      <w:start w:val="1"/>
+      <w:numFmt w:val="decimal"/>
+      <w:lvlText w:val="%4."/>
+      <w:lvlJc w:val="left"/>
+      <w:pPr>
+        <w:ind w:left="2880" w:hanging="360"/>
+      </w:pPr>
+    </w:lvl>
+    <w:lvl w:ilvl="4" w:tplc="04090019" w:tentative="1">
+      <w:start w:val="1"/>
+      <w:numFmt w:val="lowerLetter"/>
+      <w:lvlText w:val="%5."/>
+      <w:lvlJc w:val="left"/>
+      <w:pPr>
+        <w:ind w:left="3600" w:hanging="360"/>
+      </w:pPr>
+    </w:lvl>
+    <w:lvl w:ilvl="5" w:tplc="0409001B" w:tentative="1">
+      <w:start w:val="1"/>
+      <w:numFmt w:val="lowerRoman"/>
+      <w:lvlText w:val="%6."/>
+      <w:lvlJc w:val="right"/>
+      <w:pPr>
+        <w:ind w:left="4320" w:hanging="180"/>
+      </w:pPr>
+    </w:lvl>
+    <w:lvl w:ilvl="6" w:tplc="0409000F" w:tentative="1">
+      <w:start w:val="1"/>
+      <w:numFmt w:val="decimal"/>
+      <w:lvlText w:val="%7."/>
+      <w:lvlJc w:val="left"/>
+      <w:pPr>
+        <w:ind w:left="5040" w:hanging="360"/>
+      </w:pPr>
+    </w:lvl>
+    <w:lvl w:ilvl="7" w:tplc="04090019" w:tentative="1">
+      <w:start w:val="1"/>
+      <w:numFmt w:val="lowerLetter"/>
+      <w:lvlText w:val="%8."/>
+      <w:lvlJc w:val="left"/>
+      <w:pPr>
+        <w:ind w:left="5760" w:hanging="360"/>
+      </w:pPr>
+    </w:lvl>
+    <w:lvl w:ilvl="8" w:tplc="0409001B" w:tentative="1">
+      <w:start w:val="1"/>
+      <w:numFmt w:val="lowerRoman"/>
+      <w:lvlText w:val="%9."/>
+      <w:lvlJc w:val="right"/>
+      <w:pPr>
+        <w:ind w:left="6480" w:hanging="180"/>
+      </w:pPr>
+    </w:lvl>
+  </w:abstractNum>
+  <w:abstractNum w:abstractNumId="37" w15:restartNumberingAfterBreak="0">
     <w:nsid w:val="3EE92E96"/>
     <w:multiLevelType w:val="multilevel"/>
     <w:tmpl w:val="CE262068"/>
@@ -11943,7 +13424,7 @@
       </w:rPr>
     </w:lvl>
   </w:abstractNum>
-  <w:abstractNum w:abstractNumId="37" w15:restartNumberingAfterBreak="0">
+  <w:abstractNum w:abstractNumId="38" w15:restartNumberingAfterBreak="0">
     <w:nsid w:val="3FCE0720"/>
     <w:multiLevelType w:val="multilevel"/>
     <w:tmpl w:val="33B8A610"/>
@@ -12056,7 +13537,7 @@
       </w:pPr>
     </w:lvl>
   </w:abstractNum>
-  <w:abstractNum w:abstractNumId="38" w15:restartNumberingAfterBreak="0">
+  <w:abstractNum w:abstractNumId="39" w15:restartNumberingAfterBreak="0">
     <w:nsid w:val="40BB7F3B"/>
     <w:multiLevelType w:val="multilevel"/>
     <w:tmpl w:val="96FCB51C"/>
@@ -12149,7 +13630,7 @@
       </w:pPr>
     </w:lvl>
   </w:abstractNum>
-  <w:abstractNum w:abstractNumId="39" w15:restartNumberingAfterBreak="0">
+  <w:abstractNum w:abstractNumId="40" w15:restartNumberingAfterBreak="0">
     <w:nsid w:val="44604766"/>
     <w:multiLevelType w:val="multilevel"/>
     <w:tmpl w:val="C84CC298"/>
@@ -12263,7 +13744,7 @@
       </w:pPr>
     </w:lvl>
   </w:abstractNum>
-  <w:abstractNum w:abstractNumId="40" w15:restartNumberingAfterBreak="0">
+  <w:abstractNum w:abstractNumId="41" w15:restartNumberingAfterBreak="0">
     <w:nsid w:val="44AC483D"/>
     <w:multiLevelType w:val="multilevel"/>
     <w:tmpl w:val="0674DDE0"/>
@@ -12412,7 +13893,7 @@
       </w:rPr>
     </w:lvl>
   </w:abstractNum>
-  <w:abstractNum w:abstractNumId="41" w15:restartNumberingAfterBreak="0">
+  <w:abstractNum w:abstractNumId="42" w15:restartNumberingAfterBreak="0">
     <w:nsid w:val="466B4453"/>
     <w:multiLevelType w:val="multilevel"/>
     <w:tmpl w:val="45AE852C"/>
@@ -12506,7 +13987,7 @@
       </w:pPr>
     </w:lvl>
   </w:abstractNum>
-  <w:abstractNum w:abstractNumId="42" w15:restartNumberingAfterBreak="0">
+  <w:abstractNum w:abstractNumId="43" w15:restartNumberingAfterBreak="0">
     <w:nsid w:val="469E6A1E"/>
     <w:multiLevelType w:val="multilevel"/>
     <w:tmpl w:val="A7A27D0C"/>
@@ -12655,7 +14136,7 @@
       </w:rPr>
     </w:lvl>
   </w:abstractNum>
-  <w:abstractNum w:abstractNumId="43" w15:restartNumberingAfterBreak="0">
+  <w:abstractNum w:abstractNumId="44" w15:restartNumberingAfterBreak="0">
     <w:nsid w:val="48233554"/>
     <w:multiLevelType w:val="multilevel"/>
     <w:tmpl w:val="1638DB36"/>
@@ -12804,7 +14285,7 @@
       </w:rPr>
     </w:lvl>
   </w:abstractNum>
-  <w:abstractNum w:abstractNumId="44" w15:restartNumberingAfterBreak="0">
+  <w:abstractNum w:abstractNumId="45" w15:restartNumberingAfterBreak="0">
     <w:nsid w:val="4A7C404C"/>
     <w:multiLevelType w:val="multilevel"/>
     <w:tmpl w:val="C3D089A2"/>
@@ -12953,7 +14434,7 @@
       </w:rPr>
     </w:lvl>
   </w:abstractNum>
-  <w:abstractNum w:abstractNumId="45" w15:restartNumberingAfterBreak="0">
+  <w:abstractNum w:abstractNumId="46" w15:restartNumberingAfterBreak="0">
     <w:nsid w:val="4AD51B48"/>
     <w:multiLevelType w:val="multilevel"/>
     <w:tmpl w:val="C2B0862C"/>
@@ -13102,7 +14583,7 @@
       </w:rPr>
     </w:lvl>
   </w:abstractNum>
-  <w:abstractNum w:abstractNumId="46" w15:restartNumberingAfterBreak="0">
+  <w:abstractNum w:abstractNumId="47" w15:restartNumberingAfterBreak="0">
     <w:nsid w:val="4C936FD3"/>
     <w:multiLevelType w:val="multilevel"/>
     <w:tmpl w:val="82B850BA"/>
@@ -13191,7 +14672,7 @@
       </w:pPr>
     </w:lvl>
   </w:abstractNum>
-  <w:abstractNum w:abstractNumId="47" w15:restartNumberingAfterBreak="0">
+  <w:abstractNum w:abstractNumId="48" w15:restartNumberingAfterBreak="0">
     <w:nsid w:val="4CC97A8F"/>
     <w:multiLevelType w:val="multilevel"/>
     <w:tmpl w:val="51823B8A"/>
@@ -13290,7 +14771,7 @@
       </w:pPr>
     </w:lvl>
   </w:abstractNum>
-  <w:abstractNum w:abstractNumId="48" w15:restartNumberingAfterBreak="0">
+  <w:abstractNum w:abstractNumId="49" w15:restartNumberingAfterBreak="0">
     <w:nsid w:val="4FB474DA"/>
     <w:multiLevelType w:val="multilevel"/>
     <w:tmpl w:val="35DA5A14"/>
@@ -13407,7 +14888,7 @@
       </w:pPr>
     </w:lvl>
   </w:abstractNum>
-  <w:abstractNum w:abstractNumId="49" w15:restartNumberingAfterBreak="0">
+  <w:abstractNum w:abstractNumId="50" w15:restartNumberingAfterBreak="0">
     <w:nsid w:val="52F65CE7"/>
     <w:multiLevelType w:val="multilevel"/>
     <w:tmpl w:val="9A60EF16"/>
@@ -13556,7 +15037,7 @@
       </w:rPr>
     </w:lvl>
   </w:abstractNum>
-  <w:abstractNum w:abstractNumId="50" w15:restartNumberingAfterBreak="0">
+  <w:abstractNum w:abstractNumId="51" w15:restartNumberingAfterBreak="0">
     <w:nsid w:val="5A454200"/>
     <w:multiLevelType w:val="multilevel"/>
     <w:tmpl w:val="7FB47E72"/>
@@ -13705,7 +15186,7 @@
       </w:rPr>
     </w:lvl>
   </w:abstractNum>
-  <w:abstractNum w:abstractNumId="51" w15:restartNumberingAfterBreak="0">
+  <w:abstractNum w:abstractNumId="52" w15:restartNumberingAfterBreak="0">
     <w:nsid w:val="5A941B3B"/>
     <w:multiLevelType w:val="multilevel"/>
     <w:tmpl w:val="CD9A4CB6"/>
@@ -13854,7 +15335,7 @@
       </w:rPr>
     </w:lvl>
   </w:abstractNum>
-  <w:abstractNum w:abstractNumId="52" w15:restartNumberingAfterBreak="0">
+  <w:abstractNum w:abstractNumId="53" w15:restartNumberingAfterBreak="0">
     <w:nsid w:val="5B4D6CEC"/>
     <w:multiLevelType w:val="multilevel"/>
     <w:tmpl w:val="EDCAE452"/>
@@ -14003,7 +15484,7 @@
       </w:rPr>
     </w:lvl>
   </w:abstractNum>
-  <w:abstractNum w:abstractNumId="53" w15:restartNumberingAfterBreak="0">
+  <w:abstractNum w:abstractNumId="54" w15:restartNumberingAfterBreak="0">
     <w:nsid w:val="5C556188"/>
     <w:multiLevelType w:val="hybridMultilevel"/>
     <w:tmpl w:val="D5A6016E"/>
@@ -14089,7 +15570,96 @@
       </w:pPr>
     </w:lvl>
   </w:abstractNum>
-  <w:abstractNum w:abstractNumId="54" w15:restartNumberingAfterBreak="0">
+  <w:abstractNum w:abstractNumId="55" w15:restartNumberingAfterBreak="0">
+    <w:nsid w:val="5C962E45"/>
+    <w:multiLevelType w:val="hybridMultilevel"/>
+    <w:tmpl w:val="27984CD4"/>
+    <w:lvl w:ilvl="0" w:tplc="1FC63088">
+      <w:start w:val="1"/>
+      <w:numFmt w:val="upperRoman"/>
+      <w:lvlText w:val="%1."/>
+      <w:lvlJc w:val="left"/>
+      <w:pPr>
+        <w:ind w:left="1080" w:hanging="720"/>
+      </w:pPr>
+      <w:rPr>
+        <w:rFonts w:hint="default"/>
+      </w:rPr>
+    </w:lvl>
+    <w:lvl w:ilvl="1" w:tplc="04090019" w:tentative="1">
+      <w:start w:val="1"/>
+      <w:numFmt w:val="lowerLetter"/>
+      <w:lvlText w:val="%2."/>
+      <w:lvlJc w:val="left"/>
+      <w:pPr>
+        <w:ind w:left="1440" w:hanging="360"/>
+      </w:pPr>
+    </w:lvl>
+    <w:lvl w:ilvl="2" w:tplc="0409001B" w:tentative="1">
+      <w:start w:val="1"/>
+      <w:numFmt w:val="lowerRoman"/>
+      <w:lvlText w:val="%3."/>
+      <w:lvlJc w:val="right"/>
+      <w:pPr>
+        <w:ind w:left="2160" w:hanging="180"/>
+      </w:pPr>
+    </w:lvl>
+    <w:lvl w:ilvl="3" w:tplc="0409000F" w:tentative="1">
+      <w:start w:val="1"/>
+      <w:numFmt w:val="decimal"/>
+      <w:lvlText w:val="%4."/>
+      <w:lvlJc w:val="left"/>
+      <w:pPr>
+        <w:ind w:left="2880" w:hanging="360"/>
+      </w:pPr>
+    </w:lvl>
+    <w:lvl w:ilvl="4" w:tplc="04090019" w:tentative="1">
+      <w:start w:val="1"/>
+      <w:numFmt w:val="lowerLetter"/>
+      <w:lvlText w:val="%5."/>
+      <w:lvlJc w:val="left"/>
+      <w:pPr>
+        <w:ind w:left="3600" w:hanging="360"/>
+      </w:pPr>
+    </w:lvl>
+    <w:lvl w:ilvl="5" w:tplc="0409001B" w:tentative="1">
+      <w:start w:val="1"/>
+      <w:numFmt w:val="lowerRoman"/>
+      <w:lvlText w:val="%6."/>
+      <w:lvlJc w:val="right"/>
+      <w:pPr>
+        <w:ind w:left="4320" w:hanging="180"/>
+      </w:pPr>
+    </w:lvl>
+    <w:lvl w:ilvl="6" w:tplc="0409000F" w:tentative="1">
+      <w:start w:val="1"/>
+      <w:numFmt w:val="decimal"/>
+      <w:lvlText w:val="%7."/>
+      <w:lvlJc w:val="left"/>
+      <w:pPr>
+        <w:ind w:left="5040" w:hanging="360"/>
+      </w:pPr>
+    </w:lvl>
+    <w:lvl w:ilvl="7" w:tplc="04090019" w:tentative="1">
+      <w:start w:val="1"/>
+      <w:numFmt w:val="lowerLetter"/>
+      <w:lvlText w:val="%8."/>
+      <w:lvlJc w:val="left"/>
+      <w:pPr>
+        <w:ind w:left="5760" w:hanging="360"/>
+      </w:pPr>
+    </w:lvl>
+    <w:lvl w:ilvl="8" w:tplc="0409001B" w:tentative="1">
+      <w:start w:val="1"/>
+      <w:numFmt w:val="lowerRoman"/>
+      <w:lvlText w:val="%9."/>
+      <w:lvlJc w:val="right"/>
+      <w:pPr>
+        <w:ind w:left="6480" w:hanging="180"/>
+      </w:pPr>
+    </w:lvl>
+  </w:abstractNum>
+  <w:abstractNum w:abstractNumId="56" w15:restartNumberingAfterBreak="0">
     <w:nsid w:val="5D7E7628"/>
     <w:multiLevelType w:val="multilevel"/>
     <w:tmpl w:val="60B0D1A2"/>
@@ -14238,7 +15808,7 @@
       </w:rPr>
     </w:lvl>
   </w:abstractNum>
-  <w:abstractNum w:abstractNumId="55" w15:restartNumberingAfterBreak="0">
+  <w:abstractNum w:abstractNumId="57" w15:restartNumberingAfterBreak="0">
     <w:nsid w:val="5DEA164D"/>
     <w:multiLevelType w:val="multilevel"/>
     <w:tmpl w:val="8D6CF77A"/>
@@ -14387,7 +15957,7 @@
       </w:rPr>
     </w:lvl>
   </w:abstractNum>
-  <w:abstractNum w:abstractNumId="56" w15:restartNumberingAfterBreak="0">
+  <w:abstractNum w:abstractNumId="58" w15:restartNumberingAfterBreak="0">
     <w:nsid w:val="617A5849"/>
     <w:multiLevelType w:val="multilevel"/>
     <w:tmpl w:val="552855C2"/>
@@ -14536,7 +16106,7 @@
       </w:rPr>
     </w:lvl>
   </w:abstractNum>
-  <w:abstractNum w:abstractNumId="57" w15:restartNumberingAfterBreak="0">
+  <w:abstractNum w:abstractNumId="59" w15:restartNumberingAfterBreak="0">
     <w:nsid w:val="636F6724"/>
     <w:multiLevelType w:val="hybridMultilevel"/>
     <w:tmpl w:val="54D4DD80"/>
@@ -14649,7 +16219,7 @@
       </w:rPr>
     </w:lvl>
   </w:abstractNum>
-  <w:abstractNum w:abstractNumId="58" w15:restartNumberingAfterBreak="0">
+  <w:abstractNum w:abstractNumId="60" w15:restartNumberingAfterBreak="0">
     <w:nsid w:val="661214E1"/>
     <w:multiLevelType w:val="hybridMultilevel"/>
     <w:tmpl w:val="4880ADF6"/>
@@ -14762,7 +16332,7 @@
       </w:rPr>
     </w:lvl>
   </w:abstractNum>
-  <w:abstractNum w:abstractNumId="59" w15:restartNumberingAfterBreak="0">
+  <w:abstractNum w:abstractNumId="61" w15:restartNumberingAfterBreak="0">
     <w:nsid w:val="669A7304"/>
     <w:multiLevelType w:val="multilevel"/>
     <w:tmpl w:val="60562F5E"/>
@@ -14911,7 +16481,7 @@
       </w:rPr>
     </w:lvl>
   </w:abstractNum>
-  <w:abstractNum w:abstractNumId="60" w15:restartNumberingAfterBreak="0">
+  <w:abstractNum w:abstractNumId="62" w15:restartNumberingAfterBreak="0">
     <w:nsid w:val="69FF2728"/>
     <w:multiLevelType w:val="hybridMultilevel"/>
     <w:tmpl w:val="A0683AB4"/>
@@ -15004,7 +16574,7 @@
       </w:pPr>
     </w:lvl>
   </w:abstractNum>
-  <w:abstractNum w:abstractNumId="61" w15:restartNumberingAfterBreak="0">
+  <w:abstractNum w:abstractNumId="63" w15:restartNumberingAfterBreak="0">
     <w:nsid w:val="6AAF1BE7"/>
     <w:multiLevelType w:val="multilevel"/>
     <w:tmpl w:val="366ADAB0"/>
@@ -15153,7 +16723,7 @@
       </w:rPr>
     </w:lvl>
   </w:abstractNum>
-  <w:abstractNum w:abstractNumId="62" w15:restartNumberingAfterBreak="0">
+  <w:abstractNum w:abstractNumId="64" w15:restartNumberingAfterBreak="0">
     <w:nsid w:val="6F042DB8"/>
     <w:multiLevelType w:val="hybridMultilevel"/>
     <w:tmpl w:val="531843CE"/>
@@ -15239,7 +16809,7 @@
       </w:pPr>
     </w:lvl>
   </w:abstractNum>
-  <w:abstractNum w:abstractNumId="63" w15:restartNumberingAfterBreak="0">
+  <w:abstractNum w:abstractNumId="65" w15:restartNumberingAfterBreak="0">
     <w:nsid w:val="6F056D3B"/>
     <w:multiLevelType w:val="multilevel"/>
     <w:tmpl w:val="96C6AC3C"/>
@@ -15388,7 +16958,7 @@
       </w:rPr>
     </w:lvl>
   </w:abstractNum>
-  <w:abstractNum w:abstractNumId="64" w15:restartNumberingAfterBreak="0">
+  <w:abstractNum w:abstractNumId="66" w15:restartNumberingAfterBreak="0">
     <w:nsid w:val="6FDB0414"/>
     <w:multiLevelType w:val="multilevel"/>
     <w:tmpl w:val="5A3E7DE6"/>
@@ -15501,7 +17071,7 @@
       </w:pPr>
     </w:lvl>
   </w:abstractNum>
-  <w:abstractNum w:abstractNumId="65" w15:restartNumberingAfterBreak="0">
+  <w:abstractNum w:abstractNumId="67" w15:restartNumberingAfterBreak="0">
     <w:nsid w:val="700D7BBF"/>
     <w:multiLevelType w:val="multilevel"/>
     <w:tmpl w:val="66D8CF58"/>
@@ -15650,7 +17220,7 @@
       </w:rPr>
     </w:lvl>
   </w:abstractNum>
-  <w:abstractNum w:abstractNumId="66" w15:restartNumberingAfterBreak="0">
+  <w:abstractNum w:abstractNumId="68" w15:restartNumberingAfterBreak="0">
     <w:nsid w:val="70791F6E"/>
     <w:multiLevelType w:val="multilevel"/>
     <w:tmpl w:val="04FC9F12"/>
@@ -15799,7 +17369,7 @@
       </w:rPr>
     </w:lvl>
   </w:abstractNum>
-  <w:abstractNum w:abstractNumId="67" w15:restartNumberingAfterBreak="0">
+  <w:abstractNum w:abstractNumId="69" w15:restartNumberingAfterBreak="0">
     <w:nsid w:val="71103B2A"/>
     <w:multiLevelType w:val="multilevel"/>
     <w:tmpl w:val="F4864B76"/>
@@ -15948,7 +17518,96 @@
       </w:rPr>
     </w:lvl>
   </w:abstractNum>
-  <w:abstractNum w:abstractNumId="68" w15:restartNumberingAfterBreak="0">
+  <w:abstractNum w:abstractNumId="70" w15:restartNumberingAfterBreak="0">
+    <w:nsid w:val="73B07CCD"/>
+    <w:multiLevelType w:val="hybridMultilevel"/>
+    <w:tmpl w:val="C4CC4C12"/>
+    <w:lvl w:ilvl="0" w:tplc="A1FE2968">
+      <w:start w:val="1"/>
+      <w:numFmt w:val="upperRoman"/>
+      <w:lvlText w:val="%1."/>
+      <w:lvlJc w:val="left"/>
+      <w:pPr>
+        <w:ind w:left="1080" w:hanging="720"/>
+      </w:pPr>
+      <w:rPr>
+        <w:rFonts w:hint="default"/>
+      </w:rPr>
+    </w:lvl>
+    <w:lvl w:ilvl="1" w:tplc="04090019" w:tentative="1">
+      <w:start w:val="1"/>
+      <w:numFmt w:val="lowerLetter"/>
+      <w:lvlText w:val="%2."/>
+      <w:lvlJc w:val="left"/>
+      <w:pPr>
+        <w:ind w:left="1440" w:hanging="360"/>
+      </w:pPr>
+    </w:lvl>
+    <w:lvl w:ilvl="2" w:tplc="0409001B" w:tentative="1">
+      <w:start w:val="1"/>
+      <w:numFmt w:val="lowerRoman"/>
+      <w:lvlText w:val="%3."/>
+      <w:lvlJc w:val="right"/>
+      <w:pPr>
+        <w:ind w:left="2160" w:hanging="180"/>
+      </w:pPr>
+    </w:lvl>
+    <w:lvl w:ilvl="3" w:tplc="0409000F" w:tentative="1">
+      <w:start w:val="1"/>
+      <w:numFmt w:val="decimal"/>
+      <w:lvlText w:val="%4."/>
+      <w:lvlJc w:val="left"/>
+      <w:pPr>
+        <w:ind w:left="2880" w:hanging="360"/>
+      </w:pPr>
+    </w:lvl>
+    <w:lvl w:ilvl="4" w:tplc="04090019" w:tentative="1">
+      <w:start w:val="1"/>
+      <w:numFmt w:val="lowerLetter"/>
+      <w:lvlText w:val="%5."/>
+      <w:lvlJc w:val="left"/>
+      <w:pPr>
+        <w:ind w:left="3600" w:hanging="360"/>
+      </w:pPr>
+    </w:lvl>
+    <w:lvl w:ilvl="5" w:tplc="0409001B" w:tentative="1">
+      <w:start w:val="1"/>
+      <w:numFmt w:val="lowerRoman"/>
+      <w:lvlText w:val="%6."/>
+      <w:lvlJc w:val="right"/>
+      <w:pPr>
+        <w:ind w:left="4320" w:hanging="180"/>
+      </w:pPr>
+    </w:lvl>
+    <w:lvl w:ilvl="6" w:tplc="0409000F" w:tentative="1">
+      <w:start w:val="1"/>
+      <w:numFmt w:val="decimal"/>
+      <w:lvlText w:val="%7."/>
+      <w:lvlJc w:val="left"/>
+      <w:pPr>
+        <w:ind w:left="5040" w:hanging="360"/>
+      </w:pPr>
+    </w:lvl>
+    <w:lvl w:ilvl="7" w:tplc="04090019" w:tentative="1">
+      <w:start w:val="1"/>
+      <w:numFmt w:val="lowerLetter"/>
+      <w:lvlText w:val="%8."/>
+      <w:lvlJc w:val="left"/>
+      <w:pPr>
+        <w:ind w:left="5760" w:hanging="360"/>
+      </w:pPr>
+    </w:lvl>
+    <w:lvl w:ilvl="8" w:tplc="0409001B" w:tentative="1">
+      <w:start w:val="1"/>
+      <w:numFmt w:val="lowerRoman"/>
+      <w:lvlText w:val="%9."/>
+      <w:lvlJc w:val="right"/>
+      <w:pPr>
+        <w:ind w:left="6480" w:hanging="180"/>
+      </w:pPr>
+    </w:lvl>
+  </w:abstractNum>
+  <w:abstractNum w:abstractNumId="71" w15:restartNumberingAfterBreak="0">
     <w:nsid w:val="73BA69B4"/>
     <w:multiLevelType w:val="hybridMultilevel"/>
     <w:tmpl w:val="92AC5B40"/>
@@ -16034,7 +17693,7 @@
       </w:pPr>
     </w:lvl>
   </w:abstractNum>
-  <w:abstractNum w:abstractNumId="69" w15:restartNumberingAfterBreak="0">
+  <w:abstractNum w:abstractNumId="72" w15:restartNumberingAfterBreak="0">
     <w:nsid w:val="75BE4B49"/>
     <w:multiLevelType w:val="hybridMultilevel"/>
     <w:tmpl w:val="EC10BB3C"/>
@@ -16147,7 +17806,7 @@
       </w:rPr>
     </w:lvl>
   </w:abstractNum>
-  <w:abstractNum w:abstractNumId="70" w15:restartNumberingAfterBreak="0">
+  <w:abstractNum w:abstractNumId="73" w15:restartNumberingAfterBreak="0">
     <w:nsid w:val="782211C0"/>
     <w:multiLevelType w:val="multilevel"/>
     <w:tmpl w:val="39D894FE"/>
@@ -16296,10 +17955,10 @@
       </w:rPr>
     </w:lvl>
   </w:abstractNum>
-  <w:abstractNum w:abstractNumId="71" w15:restartNumberingAfterBreak="0">
+  <w:abstractNum w:abstractNumId="74" w15:restartNumberingAfterBreak="0">
     <w:nsid w:val="792D04D2"/>
     <w:multiLevelType w:val="multilevel"/>
-    <w:tmpl w:val="15DABC94"/>
+    <w:tmpl w:val="8AB836D4"/>
     <w:lvl w:ilvl="0">
       <w:start w:val="1"/>
       <w:numFmt w:val="bullet"/>
@@ -16316,20 +17975,16 @@
         <w:sz w:val="20"/>
       </w:rPr>
     </w:lvl>
-    <w:lvl w:ilvl="1" w:tentative="1">
-      <w:start w:val="1"/>
-      <w:numFmt w:val="bullet"/>
-      <w:lvlText w:val="o"/>
-      <w:lvlJc w:val="left"/>
-      <w:pPr>
-        <w:tabs>
-          <w:tab w:val="num" w:pos="1440"/>
-        </w:tabs>
-        <w:ind w:left="1440" w:hanging="360"/>
-      </w:pPr>
-      <w:rPr>
-        <w:rFonts w:ascii="Courier New" w:hAnsi="Courier New" w:hint="default"/>
-        <w:sz w:val="20"/>
+    <w:lvl w:ilvl="1">
+      <w:start w:val="1"/>
+      <w:numFmt w:val="upperRoman"/>
+      <w:lvlText w:val="%2."/>
+      <w:lvlJc w:val="left"/>
+      <w:pPr>
+        <w:ind w:left="1800" w:hanging="720"/>
+      </w:pPr>
+      <w:rPr>
+        <w:rFonts w:hint="default"/>
       </w:rPr>
     </w:lvl>
     <w:lvl w:ilvl="2" w:tentative="1">
@@ -16445,7 +18100,7 @@
       </w:rPr>
     </w:lvl>
   </w:abstractNum>
-  <w:abstractNum w:abstractNumId="72" w15:restartNumberingAfterBreak="0">
+  <w:abstractNum w:abstractNumId="75" w15:restartNumberingAfterBreak="0">
     <w:nsid w:val="7BC80C94"/>
     <w:multiLevelType w:val="multilevel"/>
     <w:tmpl w:val="52EA3FAA"/>
@@ -16594,7 +18249,7 @@
       </w:rPr>
     </w:lvl>
   </w:abstractNum>
-  <w:abstractNum w:abstractNumId="73" w15:restartNumberingAfterBreak="0">
+  <w:abstractNum w:abstractNumId="76" w15:restartNumberingAfterBreak="0">
     <w:nsid w:val="7CB90DCF"/>
     <w:multiLevelType w:val="multilevel"/>
     <w:tmpl w:val="F60A87C0"/>
@@ -16743,7 +18398,7 @@
       </w:rPr>
     </w:lvl>
   </w:abstractNum>
-  <w:abstractNum w:abstractNumId="74" w15:restartNumberingAfterBreak="0">
+  <w:abstractNum w:abstractNumId="77" w15:restartNumberingAfterBreak="0">
     <w:nsid w:val="7D76609E"/>
     <w:multiLevelType w:val="multilevel"/>
     <w:tmpl w:val="AACA9760"/>
@@ -16892,7 +18547,7 @@
       </w:rPr>
     </w:lvl>
   </w:abstractNum>
-  <w:abstractNum w:abstractNumId="75" w15:restartNumberingAfterBreak="0">
+  <w:abstractNum w:abstractNumId="78" w15:restartNumberingAfterBreak="0">
     <w:nsid w:val="7EC77008"/>
     <w:multiLevelType w:val="hybridMultilevel"/>
     <w:tmpl w:val="872E58FC"/>
@@ -17006,7 +18661,7 @@
     </w:lvl>
   </w:abstractNum>
   <w:num w:numId="1" w16cid:durableId="1683161145">
-    <w:abstractNumId w:val="47"/>
+    <w:abstractNumId w:val="48"/>
   </w:num>
   <w:num w:numId="2" w16cid:durableId="2045328704">
     <w:abstractNumId w:val="10"/>
@@ -17015,16 +18670,16 @@
     <w:abstractNumId w:val="6"/>
   </w:num>
   <w:num w:numId="4" w16cid:durableId="271281071">
-    <w:abstractNumId w:val="46"/>
+    <w:abstractNumId w:val="47"/>
   </w:num>
   <w:num w:numId="5" w16cid:durableId="1310592536">
-    <w:abstractNumId w:val="38"/>
+    <w:abstractNumId w:val="39"/>
   </w:num>
   <w:num w:numId="6" w16cid:durableId="30106803">
-    <w:abstractNumId w:val="39"/>
+    <w:abstractNumId w:val="40"/>
   </w:num>
   <w:num w:numId="7" w16cid:durableId="1005401546">
-    <w:abstractNumId w:val="47"/>
+    <w:abstractNumId w:val="48"/>
     <w:lvlOverride w:ilvl="0">
       <w:startOverride w:val="1"/>
     </w:lvlOverride>
@@ -17060,19 +18715,19 @@
     <w:abstractNumId w:val="19"/>
   </w:num>
   <w:num w:numId="10" w16cid:durableId="1219125038">
-    <w:abstractNumId w:val="41"/>
+    <w:abstractNumId w:val="42"/>
   </w:num>
   <w:num w:numId="11" w16cid:durableId="2023893337">
     <w:abstractNumId w:val="3"/>
   </w:num>
   <w:num w:numId="12" w16cid:durableId="1371687492">
-    <w:abstractNumId w:val="55"/>
+    <w:abstractNumId w:val="57"/>
   </w:num>
   <w:num w:numId="13" w16cid:durableId="1166939082">
-    <w:abstractNumId w:val="49"/>
+    <w:abstractNumId w:val="50"/>
   </w:num>
   <w:num w:numId="14" w16cid:durableId="1703742513">
-    <w:abstractNumId w:val="60"/>
+    <w:abstractNumId w:val="62"/>
   </w:num>
   <w:num w:numId="15" w16cid:durableId="1654479659">
     <w:abstractNumId w:val="5"/>
@@ -17081,58 +18736,58 @@
     <w:abstractNumId w:val="35"/>
   </w:num>
   <w:num w:numId="17" w16cid:durableId="867068544">
-    <w:abstractNumId w:val="43"/>
+    <w:abstractNumId w:val="44"/>
   </w:num>
   <w:num w:numId="18" w16cid:durableId="963190371">
-    <w:abstractNumId w:val="50"/>
+    <w:abstractNumId w:val="51"/>
   </w:num>
   <w:num w:numId="19" w16cid:durableId="975449013">
-    <w:abstractNumId w:val="64"/>
+    <w:abstractNumId w:val="66"/>
   </w:num>
   <w:num w:numId="20" w16cid:durableId="1161699729">
-    <w:abstractNumId w:val="47"/>
+    <w:abstractNumId w:val="48"/>
   </w:num>
   <w:num w:numId="21" w16cid:durableId="911937215">
-    <w:abstractNumId w:val="47"/>
+    <w:abstractNumId w:val="48"/>
   </w:num>
   <w:num w:numId="22" w16cid:durableId="1745057346">
-    <w:abstractNumId w:val="47"/>
+    <w:abstractNumId w:val="48"/>
   </w:num>
   <w:num w:numId="23" w16cid:durableId="278727768">
-    <w:abstractNumId w:val="47"/>
+    <w:abstractNumId w:val="48"/>
   </w:num>
   <w:num w:numId="24" w16cid:durableId="980383312">
-    <w:abstractNumId w:val="51"/>
+    <w:abstractNumId w:val="52"/>
   </w:num>
   <w:num w:numId="25" w16cid:durableId="1118136205">
-    <w:abstractNumId w:val="57"/>
+    <w:abstractNumId w:val="59"/>
   </w:num>
   <w:num w:numId="26" w16cid:durableId="198782709">
+    <w:abstractNumId w:val="49"/>
+  </w:num>
+  <w:num w:numId="27" w16cid:durableId="1240292330">
+    <w:abstractNumId w:val="60"/>
+  </w:num>
+  <w:num w:numId="28" w16cid:durableId="1480342036">
+    <w:abstractNumId w:val="77"/>
+  </w:num>
+  <w:num w:numId="29" w16cid:durableId="1206453179">
     <w:abstractNumId w:val="48"/>
   </w:num>
-  <w:num w:numId="27" w16cid:durableId="1240292330">
-    <w:abstractNumId w:val="58"/>
-  </w:num>
-  <w:num w:numId="28" w16cid:durableId="1480342036">
-    <w:abstractNumId w:val="74"/>
-  </w:num>
-  <w:num w:numId="29" w16cid:durableId="1206453179">
-    <w:abstractNumId w:val="47"/>
-  </w:num>
   <w:num w:numId="30" w16cid:durableId="1832405952">
-    <w:abstractNumId w:val="47"/>
+    <w:abstractNumId w:val="48"/>
   </w:num>
   <w:num w:numId="31" w16cid:durableId="196704022">
     <w:abstractNumId w:val="22"/>
   </w:num>
   <w:num w:numId="32" w16cid:durableId="1473251698">
-    <w:abstractNumId w:val="42"/>
+    <w:abstractNumId w:val="43"/>
   </w:num>
   <w:num w:numId="33" w16cid:durableId="1051463178">
     <w:abstractNumId w:val="34"/>
   </w:num>
   <w:num w:numId="34" w16cid:durableId="808864692">
-    <w:abstractNumId w:val="75"/>
+    <w:abstractNumId w:val="78"/>
   </w:num>
   <w:num w:numId="35" w16cid:durableId="1145858766">
     <w:abstractNumId w:val="24"/>
@@ -17144,10 +18799,10 @@
     <w:abstractNumId w:val="30"/>
   </w:num>
   <w:num w:numId="38" w16cid:durableId="1058818427">
-    <w:abstractNumId w:val="59"/>
+    <w:abstractNumId w:val="61"/>
   </w:num>
   <w:num w:numId="39" w16cid:durableId="1359968544">
-    <w:abstractNumId w:val="36"/>
+    <w:abstractNumId w:val="37"/>
   </w:num>
   <w:num w:numId="40" w16cid:durableId="1298225599">
     <w:abstractNumId w:val="8"/>
@@ -17159,28 +18814,28 @@
     <w:abstractNumId w:val="2"/>
   </w:num>
   <w:num w:numId="43" w16cid:durableId="1928921627">
-    <w:abstractNumId w:val="72"/>
+    <w:abstractNumId w:val="75"/>
   </w:num>
   <w:num w:numId="44" w16cid:durableId="1930503641">
-    <w:abstractNumId w:val="65"/>
+    <w:abstractNumId w:val="67"/>
   </w:num>
   <w:num w:numId="45" w16cid:durableId="977565721">
     <w:abstractNumId w:val="20"/>
   </w:num>
   <w:num w:numId="46" w16cid:durableId="465659891">
-    <w:abstractNumId w:val="70"/>
+    <w:abstractNumId w:val="73"/>
   </w:num>
   <w:num w:numId="47" w16cid:durableId="1720399233">
     <w:abstractNumId w:val="26"/>
   </w:num>
   <w:num w:numId="48" w16cid:durableId="962275786">
-    <w:abstractNumId w:val="44"/>
+    <w:abstractNumId w:val="45"/>
   </w:num>
   <w:num w:numId="49" w16cid:durableId="2054645993">
-    <w:abstractNumId w:val="62"/>
+    <w:abstractNumId w:val="64"/>
   </w:num>
   <w:num w:numId="50" w16cid:durableId="177431965">
-    <w:abstractNumId w:val="68"/>
+    <w:abstractNumId w:val="71"/>
   </w:num>
   <w:num w:numId="51" w16cid:durableId="1475684871">
     <w:abstractNumId w:val="33"/>
@@ -17195,28 +18850,28 @@
     <w:abstractNumId w:val="1"/>
   </w:num>
   <w:num w:numId="55" w16cid:durableId="1037856492">
-    <w:abstractNumId w:val="73"/>
+    <w:abstractNumId w:val="76"/>
   </w:num>
   <w:num w:numId="56" w16cid:durableId="1576042020">
     <w:abstractNumId w:val="29"/>
   </w:num>
   <w:num w:numId="57" w16cid:durableId="265115915">
-    <w:abstractNumId w:val="66"/>
+    <w:abstractNumId w:val="68"/>
   </w:num>
   <w:num w:numId="58" w16cid:durableId="188764737">
+    <w:abstractNumId w:val="54"/>
+  </w:num>
+  <w:num w:numId="59" w16cid:durableId="1313216022">
     <w:abstractNumId w:val="53"/>
   </w:num>
-  <w:num w:numId="59" w16cid:durableId="1313216022">
-    <w:abstractNumId w:val="52"/>
-  </w:num>
   <w:num w:numId="60" w16cid:durableId="1606115873">
-    <w:abstractNumId w:val="54"/>
+    <w:abstractNumId w:val="56"/>
   </w:num>
   <w:num w:numId="61" w16cid:durableId="2013753370">
-    <w:abstractNumId w:val="37"/>
+    <w:abstractNumId w:val="38"/>
   </w:num>
   <w:num w:numId="62" w16cid:durableId="2014532493">
-    <w:abstractNumId w:val="71"/>
+    <w:abstractNumId w:val="74"/>
   </w:num>
   <w:num w:numId="63" w16cid:durableId="712118953">
     <w:abstractNumId w:val="23"/>
@@ -17231,13 +18886,13 @@
     <w:abstractNumId w:val="25"/>
   </w:num>
   <w:num w:numId="67" w16cid:durableId="1113593569">
-    <w:abstractNumId w:val="69"/>
+    <w:abstractNumId w:val="72"/>
   </w:num>
   <w:num w:numId="68" w16cid:durableId="2017002213">
-    <w:abstractNumId w:val="63"/>
+    <w:abstractNumId w:val="65"/>
   </w:num>
   <w:num w:numId="69" w16cid:durableId="1494223485">
-    <w:abstractNumId w:val="45"/>
+    <w:abstractNumId w:val="46"/>
   </w:num>
   <w:num w:numId="70" w16cid:durableId="1199270607">
     <w:abstractNumId w:val="18"/>
@@ -17249,13 +18904,13 @@
     <w:abstractNumId w:val="14"/>
   </w:num>
   <w:num w:numId="73" w16cid:durableId="1017467971">
-    <w:abstractNumId w:val="67"/>
+    <w:abstractNumId w:val="69"/>
   </w:num>
   <w:num w:numId="74" w16cid:durableId="1259748568">
-    <w:abstractNumId w:val="40"/>
+    <w:abstractNumId w:val="41"/>
   </w:num>
   <w:num w:numId="75" w16cid:durableId="270169652">
-    <w:abstractNumId w:val="61"/>
+    <w:abstractNumId w:val="63"/>
   </w:num>
   <w:num w:numId="76" w16cid:durableId="693311327">
     <w:abstractNumId w:val="21"/>
@@ -17267,7 +18922,7 @@
     <w:abstractNumId w:val="7"/>
   </w:num>
   <w:num w:numId="79" w16cid:durableId="594050880">
-    <w:abstractNumId w:val="56"/>
+    <w:abstractNumId w:val="58"/>
   </w:num>
   <w:num w:numId="80" w16cid:durableId="2090686807">
     <w:abstractNumId w:val="12"/>
@@ -17282,7 +18937,16 @@
     <w:abstractNumId w:val="9"/>
   </w:num>
   <w:num w:numId="84" w16cid:durableId="986517144">
-    <w:abstractNumId w:val="47"/>
+    <w:abstractNumId w:val="48"/>
+  </w:num>
+  <w:num w:numId="85" w16cid:durableId="761494259">
+    <w:abstractNumId w:val="55"/>
+  </w:num>
+  <w:num w:numId="86" w16cid:durableId="988022258">
+    <w:abstractNumId w:val="36"/>
+  </w:num>
+  <w:num w:numId="87" w16cid:durableId="1920164682">
+    <w:abstractNumId w:val="70"/>
   </w:num>
 </w:numbering>
 </file>
@@ -17679,7 +19343,7 @@
   <w:style w:type="paragraph" w:default="1" w:styleId="Normal">
     <w:name w:val="Normal"/>
     <w:qFormat/>
-    <w:rsid w:val="009977A6"/>
+    <w:rsid w:val="00795271"/>
   </w:style>
   <w:style w:type="paragraph" w:styleId="Heading1">
     <w:name w:val="heading 1"/>
@@ -17873,7 +19537,6 @@
   <w:style w:type="character" w:default="1" w:styleId="DefaultParagraphFont">
     <w:name w:val="Default Paragraph Font"/>
     <w:uiPriority w:val="1"/>
-    <w:semiHidden/>
     <w:unhideWhenUsed/>
   </w:style>
   <w:style w:type="table" w:default="1" w:styleId="TableNormal">
@@ -18523,6 +20186,22 @@
       <w:shd w:val="clear" w:color="auto" w:fill="E1DFDD"/>
     </w:rPr>
   </w:style>
+  <w:style w:type="table" w:styleId="TableGrid">
+    <w:name w:val="Table Grid"/>
+    <w:basedOn w:val="TableNormal"/>
+    <w:uiPriority w:val="39"/>
+    <w:rsid w:val="008D3B31"/>
+    <w:tblPr>
+      <w:tblBorders>
+        <w:top w:val="single" w:sz="4" w:space="0" w:color="auto"/>
+        <w:left w:val="single" w:sz="4" w:space="0" w:color="auto"/>
+        <w:bottom w:val="single" w:sz="4" w:space="0" w:color="auto"/>
+        <w:right w:val="single" w:sz="4" w:space="0" w:color="auto"/>
+        <w:insideH w:val="single" w:sz="4" w:space="0" w:color="auto"/>
+        <w:insideV w:val="single" w:sz="4" w:space="0" w:color="auto"/>
+      </w:tblBorders>
+    </w:tblPr>
+  </w:style>
 </w:styles>
 </file>
 

</xml_diff>

<commit_message>
Finalize and refine the final report
</commit_message>
<xml_diff>
--- a/docs/Efficient_Barcode_Detection_and_Decoding_Using_Digital_Image_Processing_Techniques.docx
+++ b/docs/Efficient_Barcode_Detection_and_Decoding_Using_Digital_Image_Processing_Techniques.docx
@@ -2041,7 +2041,7 @@
                 <w:noProof/>
               </w:rPr>
               <w:drawing>
-                <wp:inline distT="0" distB="0" distL="0" distR="0" wp14:anchorId="65949C59" wp14:editId="14CA4760">
+                <wp:inline distT="0" distB="0" distL="0" distR="0" wp14:anchorId="65949C59" wp14:editId="6859D28F">
                   <wp:extent cx="1402080" cy="1402080"/>
                   <wp:effectExtent l="0" t="0" r="7620" b="7620"/>
                   <wp:docPr id="624580450" name="Picture 4"/>
@@ -2733,6 +2733,15 @@
     </w:p>
     <w:p>
       <w:pPr>
+        <w:ind w:left="142" w:firstLine="142"/>
+        <w:jc w:val="both"/>
+      </w:pPr>
+      <w:r>
+        <w:t>The overall workflow of barcode detection and decoding is illustrated in Fig. 4.</w:t>
+      </w:r>
+    </w:p>
+    <w:p>
+      <w:pPr>
         <w:ind w:left="426"/>
         <w:jc w:val="center"/>
       </w:pPr>
@@ -2918,6 +2927,21 @@
     </w:p>
     <w:p>
       <w:pPr>
+        <w:ind w:left="142" w:firstLine="142"/>
+        <w:jc w:val="both"/>
+      </w:pPr>
+      <w:r>
+        <w:t>Fig</w:t>
+      </w:r>
+      <w:r>
+        <w:t>. 5.</w:t>
+      </w:r>
+      <w:r>
+        <w:t xml:space="preserve"> demonstrates common challenges encountered during barcode detection and decoding, including noise, rotation, and decoding failures.</w:t>
+      </w:r>
+    </w:p>
+    <w:p>
+      <w:pPr>
         <w:pStyle w:val="ListParagraph"/>
         <w:ind w:left="426"/>
       </w:pPr>
@@ -2948,10 +2972,7 @@
           </w:tcPr>
           <w:p>
             <w:r>
-              <w:t xml:space="preserve">(a) </w:t>
-            </w:r>
-            <w:r>
-              <w:t>Low-Quality Images</w:t>
+              <w:t>(a) Low-Quality Images</w:t>
             </w:r>
           </w:p>
           <w:p>
@@ -3210,14 +3231,7 @@
           <w:i w:val="0"/>
           <w:iCs w:val="0"/>
         </w:rPr>
-        <w:t>This section evaluates the pipeline's performance, highlights its strengths and limitations, and provides insights into the results obtained through testing.</w:t>
-      </w:r>
-      <w:r>
-        <w:rPr>
-          <w:i w:val="0"/>
-          <w:iCs w:val="0"/>
-        </w:rPr>
-        <w:t xml:space="preserve"> </w:t>
+        <w:t xml:space="preserve">This section evaluates the pipeline's performance, highlights its strengths and limitations, and provides insights into the results obtained through testing. </w:t>
       </w:r>
     </w:p>
     <w:p>
@@ -4734,7 +4748,7 @@
         <w:jc w:val="both"/>
       </w:pPr>
       <w:r>
-        <w:t xml:space="preserve">This project demonstrates the implementation of an efficient pipeline for barcode detection and decoding using digital image processing techniques. The system effectively preprocesses images, detects barcodes with high accuracy, and decodes their data, supporting multiple barcode formats like EAN-13, QR codes, and CODE128. The use of OpenCV for preprocessing and contour detection, combined with </w:t>
+        <w:t xml:space="preserve">This study developed a robust barcode detection and decoding pipeline using digital image processing techniques. By integrating preprocessing steps such as grayscale conversion, gradient analysis, and morphological operations, the system effectively enhances barcode visibility. The contour-based detection method accurately identifies barcode regions, while </w:t>
       </w:r>
       <w:proofErr w:type="spellStart"/>
       <w:r>
@@ -4742,7 +4756,7 @@
       </w:r>
       <w:proofErr w:type="spellEnd"/>
       <w:r>
-        <w:t xml:space="preserve"> for decoding, has enabled the creation of a versatile and reliable system.</w:t>
+        <w:t xml:space="preserve"> enables decoding of multiple barcode formats, including EAN-13 and QR codes.</w:t>
       </w:r>
     </w:p>
     <w:p>
@@ -4751,15 +4765,7 @@
         <w:jc w:val="both"/>
       </w:pPr>
       <w:r>
-        <w:t xml:space="preserve">Despite its strengths, the project has limitations, such as difficulties in handling </w:t>
-      </w:r>
-      <w:proofErr w:type="gramStart"/>
-      <w:r>
-        <w:t>rotated</w:t>
-      </w:r>
-      <w:proofErr w:type="gramEnd"/>
-      <w:r>
-        <w:t>, blurred, or low-resolution barcodes. These challenges highlight the need for advanced techniques, such as contrast enhancement, rotation correction, and machine learning-based decoding methods. Future work will focus on addressing these limitations and expanding the system’s capabilities to improve its applicability in real-world scenarios.</w:t>
+        <w:t>Experimental results demonstrate high detection accuracy, making the system suitable for applications in retail, inventory management, and logistics. However, decoding performance is affected by challenges such as blurred, rotated, and low-resolution barcodes. Addressing these issues through contrast enhancement techniques, rotation correction, and machine learning-based decoding models can further improve system robustness.</w:t>
       </w:r>
     </w:p>
     <w:p>
@@ -4768,7 +4774,10 @@
         <w:jc w:val="both"/>
       </w:pPr>
       <w:r>
-        <w:t>Overall, this project contributes to the field of digital image processing by providing a robust pipeline that can be integrated into various industries, including retail, logistics, and warehousing. The project sets a foundation for further advancements, including real-time processing, user-friendly UI development, and support for more complex barcode formats.</w:t>
+        <w:t>Future work will explore deep learning-based approaches for barcode detection and decoding, enabling the system to handle more complex scenarios with higher reliability. This research highlights the potential of digital image processing techniques in automating barcode-based applications and serves as a foundation for further advancements in the field</w:t>
+      </w:r>
+      <w:r>
+        <w:t>.</w:t>
       </w:r>
     </w:p>
     <w:p>
@@ -5479,7 +5488,6 @@
           <w:sz w:val="18"/>
           <w:szCs w:val="18"/>
         </w:rPr>
-        <w:lastRenderedPageBreak/>
         <w:t xml:space="preserve">    kernel = cv2.getStructuringElement(cv2.MORPH_RECT, (</w:t>
       </w:r>
       <w:r>
@@ -5531,6 +5539,7 @@
           <w:sz w:val="18"/>
           <w:szCs w:val="18"/>
         </w:rPr>
+        <w:lastRenderedPageBreak/>
         <w:t xml:space="preserve">    closed = cv2.morphologyEx(binary, cv2.MORPH_CLOSE, kernel)</w:t>
       </w:r>
     </w:p>
@@ -8253,14 +8262,7 @@
         <w:rPr>
           <w:color w:val="000000"/>
         </w:rPr>
-        <w:t xml:space="preserve">Walid has previously studied at the American University of Ras Al Khaimah, UAE, where he completed two semesters before transferring to UCAS. His academic achievements include multiple scholarships and recognition on the Dean’s List for academic excellence. He has worked on diverse projects, including sales forecasting, sentiment analysis, and </w:t>
-      </w:r>
-      <w:r>
-        <w:rPr>
-          <w:color w:val="000000"/>
-        </w:rPr>
-        <w:lastRenderedPageBreak/>
-        <w:t xml:space="preserve">diabetes prediction, utilizing machine learning techniques and frameworks. </w:t>
+        <w:t xml:space="preserve">Walid has previously studied at the American University of Ras Al Khaimah, UAE, where he completed two semesters before transferring to UCAS. His academic achievements include multiple scholarships and recognition on the Dean’s List for academic excellence. He has worked on diverse projects, including sales forecasting, sentiment analysis, and diabetes prediction, utilizing machine learning techniques and frameworks. </w:t>
       </w:r>
     </w:p>
     <w:p>
@@ -8281,6 +8283,7 @@
         <w:rPr>
           <w:color w:val="000000"/>
         </w:rPr>
+        <w:lastRenderedPageBreak/>
         <w:t>Mr. Alsafadi is proficient in multiple programming languages, including Python and SQL, and is a native Arabic speaker with full professional proficiency in English.</w:t>
       </w:r>
       <w:r>
@@ -14287,28 +14290,28 @@
 </file>
 
 <file path=customXml/item1.xml><?xml version="1.0" encoding="utf-8"?>
-<b:Sources xmlns:b="http://schemas.openxmlformats.org/officeDocument/2006/bibliography" xmlns="http://schemas.openxmlformats.org/officeDocument/2006/bibliography" SelectedStyle="\APASixthEditionOfficeOnline.xsl" StyleName="APA" Version="6"/>
-</file>
-
-<file path=customXml/item2.xml><?xml version="1.0" encoding="utf-8"?>
 <go:gDocsCustomXmlDataStorage xmlns:go="http://customooxmlschemas.google.com/" xmlns:r="http://schemas.openxmlformats.org/officeDocument/2006/relationships">
   <go:docsCustomData xmlns:go="http://customooxmlschemas.google.com/" roundtripDataSignature="AMtx7mjPovk3igAzhESNbNe8yh+DWI7/jA==">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</go:docsCustomData>
 </go:gDocsCustomXmlDataStorage>
 </file>
 
-<file path=customXml/itemProps1.xml><?xml version="1.0" encoding="utf-8"?>
-<ds:datastoreItem xmlns:ds="http://schemas.openxmlformats.org/officeDocument/2006/customXml" ds:itemID="{7FDB3116-7FC6-4074-8BFD-613BFCEE0C0E}">
-  <ds:schemaRefs>
-    <ds:schemaRef ds:uri="http://schemas.openxmlformats.org/officeDocument/2006/bibliography"/>
-  </ds:schemaRefs>
-</ds:datastoreItem>
+<file path=customXml/item2.xml><?xml version="1.0" encoding="utf-8"?>
+<b:Sources xmlns:b="http://schemas.openxmlformats.org/officeDocument/2006/bibliography" xmlns="http://schemas.openxmlformats.org/officeDocument/2006/bibliography" SelectedStyle="\APASixthEditionOfficeOnline.xsl" StyleName="APA" Version="6"/>
 </file>
 
-<file path=customXml/itemProps2.xml><?xml version="1.0" encoding="utf-8"?>
+<file path=customXml/itemProps1.xml><?xml version="1.0" encoding="utf-8"?>
 <ds:datastoreItem xmlns:ds="http://schemas.openxmlformats.org/officeDocument/2006/customXml" ds:itemID="{11111111-1234-1234-1234-123412341234}">
   <ds:schemaRefs>
     <ds:schemaRef ds:uri="http://customooxmlschemas.google.com/"/>
     <ds:schemaRef ds:uri="http://schemas.openxmlformats.org/officeDocument/2006/relationships"/>
   </ds:schemaRefs>
 </ds:datastoreItem>
+</file>
+
+<file path=customXml/itemProps2.xml><?xml version="1.0" encoding="utf-8"?>
+<ds:datastoreItem xmlns:ds="http://schemas.openxmlformats.org/officeDocument/2006/customXml" ds:itemID="{7FDB3116-7FC6-4074-8BFD-613BFCEE0C0E}">
+  <ds:schemaRefs>
+    <ds:schemaRef ds:uri="http://schemas.openxmlformats.org/officeDocument/2006/bibliography"/>
+  </ds:schemaRefs>
+</ds:datastoreItem>
 </file>
</xml_diff>